<commit_message>
packets version making progress, non-fading light commands working
</commit_message>
<xml_diff>
--- a/Blocks/Light Play 2 Blocks-iPad.docx
+++ b/Blocks/Light Play 2 Blocks-iPad.docx
@@ -445,9 +445,176 @@
           <w:sz w:val="22"/>
           <w:szCs w:val="22"/>
         </w:rPr>
+        <w:t xml:space="preserve"> [</w:t>
+      </w:r>
+      <w:r>
+        <w:rPr>
+          <w:rFonts w:asciiTheme="majorHAnsi" w:hAnsiTheme="majorHAnsi"/>
+          <w:sz w:val="22"/>
+          <w:szCs w:val="22"/>
+          <w:u w:val="single"/>
+        </w:rPr>
+        <w:t>8-bit value</w:t>
+      </w:r>
+      <w:r>
+        <w:rPr>
+          <w:rFonts w:asciiTheme="majorHAnsi" w:hAnsiTheme="majorHAnsi"/>
+          <w:sz w:val="22"/>
+          <w:szCs w:val="22"/>
+        </w:rPr>
+        <w:t>]</w:t>
+      </w:r>
+    </w:p>
+    <w:p>
+      <w:pPr>
+        <w:rPr>
+          <w:rFonts w:asciiTheme="majorHAnsi" w:hAnsiTheme="majorHAnsi"/>
+          <w:sz w:val="22"/>
+          <w:szCs w:val="22"/>
+        </w:rPr>
+      </w:pPr>
+      <w:r>
+        <w:rPr>
+          <w:rFonts w:asciiTheme="majorHAnsi" w:hAnsiTheme="majorHAnsi"/>
+          <w:b/>
+          <w:sz w:val="22"/>
+          <w:szCs w:val="22"/>
+        </w:rPr>
+        <w:t xml:space="preserve">set fade speed </w:t>
+      </w:r>
+      <w:r>
+        <w:rPr>
+          <w:rFonts w:asciiTheme="majorHAnsi" w:hAnsiTheme="majorHAnsi"/>
+          <w:sz w:val="22"/>
+          <w:szCs w:val="22"/>
+        </w:rPr>
+        <w:t>[</w:t>
+      </w:r>
+      <w:r>
+        <w:rPr>
+          <w:rFonts w:asciiTheme="majorHAnsi" w:hAnsiTheme="majorHAnsi"/>
+          <w:sz w:val="22"/>
+          <w:szCs w:val="22"/>
+          <w:u w:val="single"/>
+        </w:rPr>
+        <w:t>8-bit value</w:t>
+      </w:r>
+      <w:r>
+        <w:rPr>
+          <w:rFonts w:asciiTheme="majorHAnsi" w:hAnsiTheme="majorHAnsi"/>
+          <w:sz w:val="22"/>
+          <w:szCs w:val="22"/>
+        </w:rPr>
+        <w:t>]</w:t>
+      </w:r>
+    </w:p>
+    <w:p>
+      <w:pPr>
+        <w:pStyle w:val="Heading2"/>
+      </w:pPr>
+      <w:r>
+        <w:t>Motor</w:t>
+      </w:r>
+      <w:r>
         <w:t xml:space="preserve"> </w:t>
       </w:r>
       <w:r>
+        <w:t>Commands</w:t>
+      </w:r>
+    </w:p>
+    <w:p>
+      <w:pPr>
+        <w:rPr>
+          <w:rFonts w:asciiTheme="majorHAnsi" w:hAnsiTheme="majorHAnsi"/>
+          <w:b/>
+          <w:sz w:val="22"/>
+          <w:szCs w:val="22"/>
+        </w:rPr>
+      </w:pPr>
+      <w:r>
+        <w:rPr>
+          <w:rFonts w:asciiTheme="majorHAnsi" w:hAnsiTheme="majorHAnsi"/>
+          <w:b/>
+          <w:sz w:val="22"/>
+          <w:szCs w:val="22"/>
+        </w:rPr>
+        <w:t xml:space="preserve">on thisway </w:t>
+      </w:r>
+    </w:p>
+    <w:p>
+      <w:pPr>
+        <w:rPr>
+          <w:rFonts w:asciiTheme="majorHAnsi" w:hAnsiTheme="majorHAnsi"/>
+          <w:b/>
+          <w:sz w:val="22"/>
+          <w:szCs w:val="22"/>
+        </w:rPr>
+      </w:pPr>
+      <w:r>
+        <w:rPr>
+          <w:rFonts w:asciiTheme="majorHAnsi" w:hAnsiTheme="majorHAnsi"/>
+          <w:b/>
+          <w:sz w:val="22"/>
+          <w:szCs w:val="22"/>
+        </w:rPr>
+        <w:t>on thatway</w:t>
+      </w:r>
+    </w:p>
+    <w:p>
+      <w:pPr>
+        <w:rPr>
+          <w:rFonts w:asciiTheme="majorHAnsi" w:hAnsiTheme="majorHAnsi"/>
+          <w:b/>
+          <w:sz w:val="22"/>
+          <w:szCs w:val="22"/>
+        </w:rPr>
+      </w:pPr>
+      <w:r>
+        <w:rPr>
+          <w:rFonts w:asciiTheme="majorHAnsi" w:hAnsiTheme="majorHAnsi"/>
+          <w:b/>
+          <w:sz w:val="22"/>
+          <w:szCs w:val="22"/>
+        </w:rPr>
+        <w:t>off</w:t>
+      </w:r>
+    </w:p>
+    <w:p>
+      <w:pPr>
+        <w:rPr>
+          <w:rFonts w:asciiTheme="majorHAnsi" w:hAnsiTheme="majorHAnsi"/>
+          <w:sz w:val="22"/>
+          <w:szCs w:val="22"/>
+        </w:rPr>
+      </w:pPr>
+      <w:r>
+        <w:rPr>
+          <w:rFonts w:asciiTheme="majorHAnsi" w:hAnsiTheme="majorHAnsi"/>
+          <w:b/>
+          <w:sz w:val="22"/>
+          <w:szCs w:val="22"/>
+        </w:rPr>
+        <w:t>s</w:t>
+      </w:r>
+      <w:r>
+        <w:rPr>
+          <w:rFonts w:asciiTheme="majorHAnsi" w:hAnsiTheme="majorHAnsi"/>
+          <w:b/>
+          <w:sz w:val="22"/>
+          <w:szCs w:val="22"/>
+        </w:rPr>
+        <w:t>et motor speed</w:t>
+      </w:r>
+      <w:r>
+        <w:rPr>
+          <w:rFonts w:asciiTheme="majorHAnsi" w:hAnsiTheme="majorHAnsi"/>
+          <w:b/>
+          <w:sz w:val="22"/>
+          <w:szCs w:val="22"/>
+        </w:rPr>
+        <w:t xml:space="preserve"> </w:t>
+      </w:r>
+      <w:r>
         <w:rPr>
           <w:rFonts w:asciiTheme="majorHAnsi" w:hAnsiTheme="majorHAnsi"/>
           <w:sz w:val="22"/>
@@ -475,365 +642,202 @@
     </w:p>
     <w:p>
       <w:pPr>
-        <w:rPr>
-          <w:rFonts w:asciiTheme="majorHAnsi" w:hAnsiTheme="majorHAnsi"/>
-          <w:sz w:val="22"/>
-          <w:szCs w:val="22"/>
-        </w:rPr>
-      </w:pPr>
-      <w:r>
-        <w:rPr>
-          <w:rFonts w:asciiTheme="majorHAnsi" w:hAnsiTheme="majorHAnsi"/>
-          <w:b/>
-          <w:sz w:val="22"/>
-          <w:szCs w:val="22"/>
-        </w:rPr>
-        <w:t xml:space="preserve">set fade speed </w:t>
-      </w:r>
-      <w:r>
-        <w:rPr>
-          <w:rFonts w:asciiTheme="majorHAnsi" w:hAnsiTheme="majorHAnsi"/>
-          <w:sz w:val="22"/>
-          <w:szCs w:val="22"/>
-        </w:rPr>
-        <w:t>[</w:t>
-      </w:r>
-      <w:r>
-        <w:rPr>
-          <w:rFonts w:asciiTheme="majorHAnsi" w:hAnsiTheme="majorHAnsi"/>
-          <w:sz w:val="22"/>
-          <w:szCs w:val="22"/>
-          <w:u w:val="single"/>
-        </w:rPr>
-        <w:t>8-bit value</w:t>
-      </w:r>
-      <w:r>
-        <w:rPr>
-          <w:rFonts w:asciiTheme="majorHAnsi" w:hAnsiTheme="majorHAnsi"/>
-          <w:sz w:val="22"/>
-          <w:szCs w:val="22"/>
-        </w:rPr>
-        <w:t>]</w:t>
-      </w:r>
-    </w:p>
-    <w:p>
-      <w:pPr>
         <w:pStyle w:val="Heading2"/>
       </w:pPr>
       <w:r>
-        <w:t>Motor</w:t>
+        <w:t>Sensor</w:t>
       </w:r>
       <w:r>
         <w:t xml:space="preserve"> </w:t>
       </w:r>
       <w:r>
-        <w:t>Commands</w:t>
-      </w:r>
-    </w:p>
-    <w:p>
-      <w:pPr>
-        <w:rPr>
-          <w:rFonts w:asciiTheme="majorHAnsi" w:hAnsiTheme="majorHAnsi"/>
-          <w:b/>
-          <w:sz w:val="22"/>
-          <w:szCs w:val="22"/>
-        </w:rPr>
-      </w:pPr>
-      <w:r>
-        <w:rPr>
-          <w:rFonts w:asciiTheme="majorHAnsi" w:hAnsiTheme="majorHAnsi"/>
-          <w:b/>
-          <w:sz w:val="22"/>
-          <w:szCs w:val="22"/>
-        </w:rPr>
-        <w:t xml:space="preserve">on thisway </w:t>
-      </w:r>
-    </w:p>
-    <w:p>
-      <w:pPr>
-        <w:rPr>
-          <w:rFonts w:asciiTheme="majorHAnsi" w:hAnsiTheme="majorHAnsi"/>
-          <w:b/>
-          <w:sz w:val="22"/>
-          <w:szCs w:val="22"/>
-        </w:rPr>
-      </w:pPr>
-      <w:r>
-        <w:rPr>
-          <w:rFonts w:asciiTheme="majorHAnsi" w:hAnsiTheme="majorHAnsi"/>
-          <w:b/>
-          <w:sz w:val="22"/>
-          <w:szCs w:val="22"/>
-        </w:rPr>
-        <w:t>on thatway</w:t>
-      </w:r>
-    </w:p>
-    <w:p>
-      <w:pPr>
-        <w:rPr>
-          <w:rFonts w:asciiTheme="majorHAnsi" w:hAnsiTheme="majorHAnsi"/>
-          <w:b/>
-          <w:sz w:val="22"/>
-          <w:szCs w:val="22"/>
-        </w:rPr>
-      </w:pPr>
-      <w:r>
-        <w:rPr>
-          <w:rFonts w:asciiTheme="majorHAnsi" w:hAnsiTheme="majorHAnsi"/>
-          <w:b/>
-          <w:sz w:val="22"/>
-          <w:szCs w:val="22"/>
-        </w:rPr>
-        <w:t>off</w:t>
-      </w:r>
-    </w:p>
-    <w:p>
-      <w:pPr>
-        <w:rPr>
-          <w:rFonts w:asciiTheme="majorHAnsi" w:hAnsiTheme="majorHAnsi"/>
-          <w:sz w:val="22"/>
-          <w:szCs w:val="22"/>
-        </w:rPr>
-      </w:pPr>
-      <w:r>
-        <w:rPr>
-          <w:rFonts w:asciiTheme="majorHAnsi" w:hAnsiTheme="majorHAnsi"/>
-          <w:b/>
-          <w:sz w:val="22"/>
-          <w:szCs w:val="22"/>
-        </w:rPr>
-        <w:t>s</w:t>
-      </w:r>
-      <w:r>
-        <w:rPr>
-          <w:rFonts w:asciiTheme="majorHAnsi" w:hAnsiTheme="majorHAnsi"/>
-          <w:b/>
-          <w:sz w:val="22"/>
-          <w:szCs w:val="22"/>
-        </w:rPr>
-        <w:t>et motor speed</w:t>
-      </w:r>
-      <w:r>
-        <w:rPr>
-          <w:rFonts w:asciiTheme="majorHAnsi" w:hAnsiTheme="majorHAnsi"/>
-          <w:b/>
-          <w:sz w:val="22"/>
-          <w:szCs w:val="22"/>
+        <w:t>Reporting</w:t>
+      </w:r>
+    </w:p>
+    <w:p>
+      <w:pPr>
+        <w:rPr>
+          <w:rFonts w:asciiTheme="majorHAnsi" w:hAnsiTheme="majorHAnsi"/>
+          <w:b/>
+          <w:sz w:val="22"/>
+          <w:szCs w:val="22"/>
+        </w:rPr>
+      </w:pPr>
+      <w:r>
+        <w:rPr>
+          <w:rFonts w:asciiTheme="majorHAnsi" w:hAnsiTheme="majorHAnsi"/>
+          <w:b/>
+          <w:sz w:val="22"/>
+          <w:szCs w:val="22"/>
+        </w:rPr>
+        <w:t>tbd</w:t>
+      </w:r>
+    </w:p>
+    <w:p>
+      <w:pPr>
+        <w:pStyle w:val="Heading1"/>
+      </w:pPr>
+      <w:r>
+        <w:t>Byte Codes</w:t>
+      </w:r>
+    </w:p>
+    <w:p>
+      <w:pPr>
+        <w:rPr>
+          <w:rFonts w:asciiTheme="majorHAnsi" w:hAnsiTheme="majorHAnsi"/>
+        </w:rPr>
+      </w:pPr>
+      <w:r>
+        <w:rPr>
+          <w:rFonts w:asciiTheme="majorHAnsi" w:hAnsiTheme="majorHAnsi"/>
+        </w:rPr>
+        <w:t xml:space="preserve">All </w:t>
+      </w:r>
+      <w:r>
+        <w:rPr>
+          <w:rFonts w:asciiTheme="majorHAnsi" w:hAnsiTheme="majorHAnsi"/>
+        </w:rPr>
+        <w:t xml:space="preserve">light and motor </w:t>
+      </w:r>
+      <w:r>
+        <w:rPr>
+          <w:rFonts w:asciiTheme="majorHAnsi" w:hAnsiTheme="majorHAnsi"/>
+        </w:rPr>
+        <w:t>commands are encoded in a si</w:t>
+      </w:r>
+      <w:r>
+        <w:rPr>
+          <w:rFonts w:asciiTheme="majorHAnsi" w:hAnsiTheme="majorHAnsi"/>
+        </w:rPr>
+        <w:t>n</w:t>
+      </w:r>
+      <w:r>
+        <w:rPr>
+          <w:rFonts w:asciiTheme="majorHAnsi" w:hAnsiTheme="majorHAnsi"/>
+        </w:rPr>
+        <w:t>gle byte</w:t>
+      </w:r>
+      <w:r>
+        <w:rPr>
+          <w:rFonts w:asciiTheme="majorHAnsi" w:hAnsiTheme="majorHAnsi"/>
+        </w:rPr>
+        <w:t xml:space="preserve"> sent from Scratch to Arduino, according to the following scheme:</w:t>
+      </w:r>
+    </w:p>
+    <w:p>
+      <w:pPr>
+        <w:pStyle w:val="Heading2"/>
+      </w:pPr>
+      <w:r>
+        <w:t>Command format</w:t>
+      </w:r>
+    </w:p>
+    <w:p>
+      <w:pPr>
+        <w:rPr>
+          <w:rFonts w:asciiTheme="majorHAnsi" w:hAnsiTheme="majorHAnsi"/>
+        </w:rPr>
+      </w:pPr>
+      <w:r>
+        <w:rPr>
+          <w:rFonts w:asciiTheme="majorHAnsi" w:hAnsiTheme="majorHAnsi"/>
+        </w:rPr>
+        <w:t>[u u u x x y y y]</w:t>
+      </w:r>
+    </w:p>
+    <w:p>
+      <w:pPr>
+        <w:rPr>
+          <w:rFonts w:asciiTheme="majorHAnsi" w:hAnsiTheme="majorHAnsi"/>
+        </w:rPr>
+      </w:pPr>
+      <w:r>
+        <w:rPr>
+          <w:rFonts w:asciiTheme="majorHAnsi" w:hAnsiTheme="majorHAnsi"/>
+        </w:rPr>
+        <w:t>upper bits set command type:</w:t>
+      </w:r>
+    </w:p>
+    <w:p>
+      <w:pPr>
+        <w:rPr>
+          <w:rFonts w:asciiTheme="majorHAnsi" w:hAnsiTheme="majorHAnsi"/>
+        </w:rPr>
+      </w:pPr>
+      <w:r>
+        <w:rPr>
+          <w:rFonts w:asciiTheme="majorHAnsi" w:hAnsiTheme="majorHAnsi"/>
+        </w:rPr>
+        <w:t>001</w:t>
+      </w:r>
+      <w:r>
+        <w:rPr>
+          <w:rFonts w:asciiTheme="majorHAnsi" w:hAnsiTheme="majorHAnsi"/>
+        </w:rPr>
+        <w:t xml:space="preserve"> = </w:t>
+      </w:r>
+      <w:r>
+        <w:rPr>
+          <w:rFonts w:asciiTheme="majorHAnsi" w:hAnsiTheme="majorHAnsi"/>
+        </w:rPr>
+        <w:t>motor commands</w:t>
+      </w:r>
+    </w:p>
+    <w:p>
+      <w:pPr>
+        <w:rPr>
+          <w:rFonts w:asciiTheme="majorHAnsi" w:hAnsiTheme="majorHAnsi"/>
+        </w:rPr>
+      </w:pPr>
+      <w:r>
+        <w:rPr>
+          <w:rFonts w:asciiTheme="majorHAnsi" w:hAnsiTheme="majorHAnsi"/>
+        </w:rPr>
+        <w:t>0</w:t>
+      </w:r>
+      <w:r>
+        <w:rPr>
+          <w:rFonts w:asciiTheme="majorHAnsi" w:hAnsiTheme="majorHAnsi"/>
+        </w:rPr>
+        <w:t>10</w:t>
+      </w:r>
+      <w:r>
+        <w:rPr>
+          <w:rFonts w:asciiTheme="majorHAnsi" w:hAnsiTheme="majorHAnsi"/>
+        </w:rPr>
+        <w:t xml:space="preserve"> = light commands</w:t>
+      </w:r>
+    </w:p>
+    <w:p>
+      <w:pPr>
+        <w:rPr>
+          <w:rFonts w:asciiTheme="majorHAnsi" w:hAnsiTheme="majorHAnsi"/>
+        </w:rPr>
+      </w:pPr>
+      <w:r>
+        <w:rPr>
+          <w:rFonts w:asciiTheme="majorHAnsi" w:hAnsiTheme="majorHAnsi"/>
+        </w:rPr>
+        <w:t>011</w:t>
+      </w:r>
+      <w:r>
+        <w:rPr>
+          <w:rFonts w:asciiTheme="majorHAnsi" w:hAnsiTheme="majorHAnsi"/>
+        </w:rPr>
+        <w:t xml:space="preserve"> = </w:t>
+      </w:r>
+      <w:r>
+        <w:rPr>
+          <w:rFonts w:asciiTheme="majorHAnsi" w:hAnsiTheme="majorHAnsi"/>
+        </w:rPr>
+        <w:t>other</w:t>
+      </w:r>
+      <w:r>
+        <w:rPr>
+          <w:rFonts w:asciiTheme="majorHAnsi" w:hAnsiTheme="majorHAnsi"/>
         </w:rPr>
         <w:t xml:space="preserve"> </w:t>
       </w:r>
-      <w:r>
-        <w:rPr>
-          <w:rFonts w:asciiTheme="majorHAnsi" w:hAnsiTheme="majorHAnsi"/>
-          <w:sz w:val="22"/>
-          <w:szCs w:val="22"/>
-        </w:rPr>
-        <w:t>[</w:t>
-      </w:r>
-      <w:r>
-        <w:rPr>
-          <w:rFonts w:asciiTheme="majorHAnsi" w:hAnsiTheme="majorHAnsi"/>
-          <w:sz w:val="22"/>
-          <w:szCs w:val="22"/>
-          <w:u w:val="single"/>
-        </w:rPr>
-        <w:t>8-bit value</w:t>
-      </w:r>
-      <w:r>
-        <w:rPr>
-          <w:rFonts w:asciiTheme="majorHAnsi" w:hAnsiTheme="majorHAnsi"/>
-          <w:sz w:val="22"/>
-          <w:szCs w:val="22"/>
-        </w:rPr>
-        <w:t>]</w:t>
-      </w:r>
-    </w:p>
-    <w:p>
-      <w:pPr>
-        <w:pStyle w:val="Heading2"/>
-      </w:pPr>
-      <w:r>
-        <w:t>Sensor</w:t>
-      </w:r>
-      <w:r>
-        <w:t xml:space="preserve"> </w:t>
-      </w:r>
-      <w:r>
-        <w:t>Reporting</w:t>
-      </w:r>
-    </w:p>
-    <w:p>
-      <w:pPr>
-        <w:rPr>
-          <w:rFonts w:asciiTheme="majorHAnsi" w:hAnsiTheme="majorHAnsi"/>
-          <w:b/>
-          <w:sz w:val="22"/>
-          <w:szCs w:val="22"/>
-        </w:rPr>
-      </w:pPr>
-      <w:r>
-        <w:rPr>
-          <w:rFonts w:asciiTheme="majorHAnsi" w:hAnsiTheme="majorHAnsi"/>
-          <w:b/>
-          <w:sz w:val="22"/>
-          <w:szCs w:val="22"/>
-        </w:rPr>
-        <w:t>tbd</w:t>
-      </w:r>
-    </w:p>
-    <w:p>
-      <w:pPr>
-        <w:pStyle w:val="Heading1"/>
-      </w:pPr>
-      <w:r>
-        <w:t>Byte Codes</w:t>
-      </w:r>
-    </w:p>
-    <w:p>
-      <w:pPr>
-        <w:rPr>
-          <w:rFonts w:asciiTheme="majorHAnsi" w:hAnsiTheme="majorHAnsi"/>
-        </w:rPr>
-      </w:pPr>
-      <w:r>
-        <w:rPr>
-          <w:rFonts w:asciiTheme="majorHAnsi" w:hAnsiTheme="majorHAnsi"/>
-        </w:rPr>
-        <w:t xml:space="preserve">All </w:t>
-      </w:r>
-      <w:r>
-        <w:rPr>
-          <w:rFonts w:asciiTheme="majorHAnsi" w:hAnsiTheme="majorHAnsi"/>
-        </w:rPr>
-        <w:t xml:space="preserve">light and motor </w:t>
-      </w:r>
-      <w:r>
-        <w:rPr>
-          <w:rFonts w:asciiTheme="majorHAnsi" w:hAnsiTheme="majorHAnsi"/>
-        </w:rPr>
-        <w:t>commands are encoded in a si</w:t>
-      </w:r>
-      <w:r>
-        <w:rPr>
-          <w:rFonts w:asciiTheme="majorHAnsi" w:hAnsiTheme="majorHAnsi"/>
-        </w:rPr>
-        <w:t>n</w:t>
-      </w:r>
-      <w:r>
-        <w:rPr>
-          <w:rFonts w:asciiTheme="majorHAnsi" w:hAnsiTheme="majorHAnsi"/>
-        </w:rPr>
-        <w:t>gle byte</w:t>
-      </w:r>
-      <w:r>
-        <w:rPr>
-          <w:rFonts w:asciiTheme="majorHAnsi" w:hAnsiTheme="majorHAnsi"/>
-        </w:rPr>
-        <w:t xml:space="preserve"> sent from Scratch to Arduino, according to the following scheme:</w:t>
-      </w:r>
-    </w:p>
-    <w:p>
-      <w:pPr>
-        <w:pStyle w:val="Heading2"/>
-      </w:pPr>
-      <w:r>
-        <w:t>Command format</w:t>
-      </w:r>
-    </w:p>
-    <w:p>
-      <w:pPr>
-        <w:rPr>
-          <w:rFonts w:asciiTheme="majorHAnsi" w:hAnsiTheme="majorHAnsi"/>
-        </w:rPr>
-      </w:pPr>
-      <w:r>
-        <w:rPr>
-          <w:rFonts w:asciiTheme="majorHAnsi" w:hAnsiTheme="majorHAnsi"/>
-        </w:rPr>
-        <w:t>[u u u x x y y y]</w:t>
-      </w:r>
-    </w:p>
-    <w:p>
-      <w:pPr>
-        <w:rPr>
-          <w:rFonts w:asciiTheme="majorHAnsi" w:hAnsiTheme="majorHAnsi"/>
-        </w:rPr>
-      </w:pPr>
-      <w:r>
-        <w:rPr>
-          <w:rFonts w:asciiTheme="majorHAnsi" w:hAnsiTheme="majorHAnsi"/>
-        </w:rPr>
-        <w:t>upper bits set command type:</w:t>
-      </w:r>
-    </w:p>
-    <w:p>
-      <w:pPr>
-        <w:rPr>
-          <w:rFonts w:asciiTheme="majorHAnsi" w:hAnsiTheme="majorHAnsi"/>
-        </w:rPr>
-      </w:pPr>
-      <w:r>
-        <w:rPr>
-          <w:rFonts w:asciiTheme="majorHAnsi" w:hAnsiTheme="majorHAnsi"/>
-        </w:rPr>
-        <w:t xml:space="preserve">000 = </w:t>
-      </w:r>
-      <w:r>
-        <w:rPr>
-          <w:rFonts w:asciiTheme="majorHAnsi" w:hAnsiTheme="majorHAnsi"/>
-        </w:rPr>
-        <w:t>light commands</w:t>
-      </w:r>
-      <w:r>
-        <w:rPr>
-          <w:rFonts w:asciiTheme="majorHAnsi" w:hAnsiTheme="majorHAnsi"/>
-        </w:rPr>
-        <w:t xml:space="preserve"> </w:t>
-      </w:r>
-    </w:p>
-    <w:p>
-      <w:pPr>
-        <w:rPr>
-          <w:rFonts w:asciiTheme="majorHAnsi" w:hAnsiTheme="majorHAnsi"/>
-        </w:rPr>
-      </w:pPr>
-      <w:r>
-        <w:rPr>
-          <w:rFonts w:asciiTheme="majorHAnsi" w:hAnsiTheme="majorHAnsi"/>
-        </w:rPr>
-        <w:t xml:space="preserve">001 = </w:t>
-      </w:r>
-      <w:r>
-        <w:rPr>
-          <w:rFonts w:asciiTheme="majorHAnsi" w:hAnsiTheme="majorHAnsi"/>
-        </w:rPr>
-        <w:t>motor commands</w:t>
-      </w:r>
-    </w:p>
-    <w:p>
-      <w:pPr>
-        <w:rPr>
-          <w:rFonts w:asciiTheme="majorHAnsi" w:hAnsiTheme="majorHAnsi"/>
-        </w:rPr>
-      </w:pPr>
-      <w:r>
-        <w:rPr>
-          <w:rFonts w:asciiTheme="majorHAnsi" w:hAnsiTheme="majorHAnsi"/>
-        </w:rPr>
-        <w:t xml:space="preserve">010 = </w:t>
-      </w:r>
-      <w:r>
-        <w:rPr>
-          <w:rFonts w:asciiTheme="majorHAnsi" w:hAnsiTheme="majorHAnsi"/>
-        </w:rPr>
-        <w:t>other</w:t>
-      </w:r>
-      <w:r>
-        <w:rPr>
-          <w:rFonts w:asciiTheme="majorHAnsi" w:hAnsiTheme="majorHAnsi"/>
-        </w:rPr>
-        <w:t xml:space="preserve"> </w:t>
-      </w:r>
     </w:p>
     <w:p>
       <w:pPr>
@@ -856,7 +860,13 @@
         <w:rPr>
           <w:rFonts w:asciiTheme="majorHAnsi" w:hAnsiTheme="majorHAnsi"/>
         </w:rPr>
-        <w:t>[0 0 0 x x y y y]</w:t>
+        <w:t>[0 1 0</w:t>
+      </w:r>
+      <w:r>
+        <w:rPr>
+          <w:rFonts w:asciiTheme="majorHAnsi" w:hAnsiTheme="majorHAnsi"/>
+        </w:rPr>
+        <w:t xml:space="preserve"> x x y y y]</w:t>
       </w:r>
     </w:p>
     <w:p>
@@ -1064,19 +1074,7 @@
           <w:rFonts w:asciiTheme="majorHAnsi" w:hAnsiTheme="majorHAnsi"/>
         </w:rPr>
         <w:tab/>
-        <w:t xml:space="preserve">0 </w:t>
-      </w:r>
-      <w:r>
-        <w:rPr>
-          <w:rFonts w:asciiTheme="majorHAnsi" w:hAnsiTheme="majorHAnsi"/>
-        </w:rPr>
-        <w:t>0</w:t>
-      </w:r>
-      <w:r>
-        <w:rPr>
-          <w:rFonts w:asciiTheme="majorHAnsi" w:hAnsiTheme="majorHAnsi"/>
-        </w:rPr>
-        <w:t xml:space="preserve"> 1 = </w:t>
+        <w:t xml:space="preserve">0 0 1 = </w:t>
       </w:r>
       <w:r>
         <w:rPr>
@@ -1131,21 +1129,7 @@
           <w:rFonts w:asciiTheme="majorHAnsi" w:hAnsiTheme="majorHAnsi"/>
           <w:b/>
         </w:rPr>
-        <w:t xml:space="preserve">color to </w:t>
-      </w:r>
-      <w:r>
-        <w:rPr>
-          <w:rFonts w:asciiTheme="majorHAnsi" w:hAnsiTheme="majorHAnsi"/>
-          <w:b/>
-        </w:rPr>
-        <w:t>(RGBW values follow in next 8 bytes</w:t>
-      </w:r>
-      <w:r>
-        <w:rPr>
-          <w:rFonts w:asciiTheme="majorHAnsi" w:hAnsiTheme="majorHAnsi"/>
-          <w:b/>
-        </w:rPr>
-        <w:t>)</w:t>
+        <w:t>color to (RGBW values follow in next 8 bytes)</w:t>
       </w:r>
     </w:p>
     <w:p>
@@ -1242,470 +1226,454 @@
           <w:rFonts w:asciiTheme="majorHAnsi" w:hAnsiTheme="majorHAnsi"/>
           <w:b/>
         </w:rPr>
-        <w:t xml:space="preserve">set </w:t>
-      </w:r>
-      <w:r>
-        <w:rPr>
-          <w:rFonts w:asciiTheme="majorHAnsi" w:hAnsiTheme="majorHAnsi"/>
-          <w:b/>
-        </w:rPr>
-        <w:t>fade speed</w:t>
-      </w:r>
-      <w:r>
-        <w:rPr>
-          <w:rFonts w:asciiTheme="majorHAnsi" w:hAnsiTheme="majorHAnsi"/>
-          <w:b/>
-        </w:rPr>
-        <w:t xml:space="preserve"> (value follows in next byte)</w:t>
-      </w:r>
-    </w:p>
-    <w:p>
-      <w:pPr>
-        <w:pStyle w:val="Heading2"/>
-      </w:pPr>
-      <w:r>
-        <w:t>Motor commands</w:t>
-      </w:r>
-    </w:p>
-    <w:p>
-      <w:pPr>
-        <w:rPr>
-          <w:rFonts w:asciiTheme="majorHAnsi" w:hAnsiTheme="majorHAnsi"/>
-        </w:rPr>
-      </w:pPr>
-      <w:r>
-        <w:rPr>
-          <w:rFonts w:asciiTheme="majorHAnsi" w:hAnsiTheme="majorHAnsi"/>
-        </w:rPr>
-        <w:t xml:space="preserve"> </w:t>
-      </w:r>
-      <w:r>
-        <w:rPr>
-          <w:rFonts w:asciiTheme="majorHAnsi" w:hAnsiTheme="majorHAnsi"/>
-        </w:rPr>
-        <w:t>[</w:t>
-      </w:r>
-      <w:r>
-        <w:rPr>
-          <w:rFonts w:asciiTheme="majorHAnsi" w:hAnsiTheme="majorHAnsi"/>
-        </w:rPr>
-        <w:t>0 0 1</w:t>
-      </w:r>
-      <w:r>
-        <w:rPr>
-          <w:rFonts w:asciiTheme="majorHAnsi" w:hAnsiTheme="majorHAnsi"/>
-        </w:rPr>
-        <w:t xml:space="preserve"> x x y y y]</w:t>
-      </w:r>
-    </w:p>
-    <w:p>
-      <w:pPr>
-        <w:rPr>
-          <w:rFonts w:asciiTheme="majorHAnsi" w:hAnsiTheme="majorHAnsi"/>
-        </w:rPr>
-      </w:pPr>
-      <w:r>
-        <w:rPr>
-          <w:rFonts w:asciiTheme="majorHAnsi" w:hAnsiTheme="majorHAnsi"/>
-        </w:rPr>
-        <w:tab/>
-        <w:t xml:space="preserve">the </w:t>
-      </w:r>
-      <w:r>
-        <w:rPr>
-          <w:rFonts w:asciiTheme="majorHAnsi" w:hAnsiTheme="majorHAnsi"/>
-          <w:i/>
-        </w:rPr>
-        <w:t>x</w:t>
-      </w:r>
-      <w:r>
-        <w:rPr>
-          <w:rFonts w:asciiTheme="majorHAnsi" w:hAnsiTheme="majorHAnsi"/>
-        </w:rPr>
-        <w:t xml:space="preserve"> bits are </w:t>
-      </w:r>
-      <w:r>
-        <w:rPr>
-          <w:rFonts w:asciiTheme="majorHAnsi" w:hAnsiTheme="majorHAnsi"/>
-        </w:rPr>
-        <w:t>set to zero (</w:t>
-      </w:r>
-      <w:r>
-        <w:rPr>
-          <w:rFonts w:asciiTheme="majorHAnsi" w:hAnsiTheme="majorHAnsi"/>
-        </w:rPr>
-        <w:t>it’s important</w:t>
-      </w:r>
-      <w:r>
-        <w:rPr>
-          <w:rFonts w:asciiTheme="majorHAnsi" w:hAnsiTheme="majorHAnsi"/>
-        </w:rPr>
-        <w:t xml:space="preserve"> to avoid sending</w:t>
-      </w:r>
-      <w:r>
-        <w:rPr>
-          <w:rFonts w:asciiTheme="majorHAnsi" w:hAnsiTheme="majorHAnsi"/>
-        </w:rPr>
-        <w:t xml:space="preserve"> byte</w:t>
-      </w:r>
-      <w:r>
-        <w:rPr>
-          <w:rFonts w:asciiTheme="majorHAnsi" w:hAnsiTheme="majorHAnsi"/>
-        </w:rPr>
-        <w:t xml:space="preserve"> 0x2B, which is ASCII ‘+’, </w:t>
-      </w:r>
-      <w:r>
-        <w:rPr>
-          <w:rFonts w:asciiTheme="majorHAnsi" w:hAnsiTheme="majorHAnsi"/>
-        </w:rPr>
-        <w:t>since this</w:t>
-      </w:r>
-      <w:r>
-        <w:rPr>
-          <w:rFonts w:asciiTheme="majorHAnsi" w:hAnsiTheme="majorHAnsi"/>
-        </w:rPr>
-        <w:t xml:space="preserve"> is used by</w:t>
-      </w:r>
-      <w:r>
-        <w:rPr>
-          <w:rFonts w:asciiTheme="majorHAnsi" w:hAnsiTheme="majorHAnsi"/>
-        </w:rPr>
-        <w:t xml:space="preserve"> the</w:t>
-      </w:r>
-      <w:r>
-        <w:rPr>
-          <w:rFonts w:asciiTheme="majorHAnsi" w:hAnsiTheme="majorHAnsi"/>
-        </w:rPr>
-        <w:t xml:space="preserve"> Adafruit BTLE </w:t>
-      </w:r>
-      <w:r>
-        <w:rPr>
-          <w:rFonts w:asciiTheme="majorHAnsi" w:hAnsiTheme="majorHAnsi"/>
-        </w:rPr>
-        <w:t xml:space="preserve">UART </w:t>
-      </w:r>
-      <w:r>
-        <w:rPr>
-          <w:rFonts w:asciiTheme="majorHAnsi" w:hAnsiTheme="majorHAnsi"/>
-        </w:rPr>
-        <w:t>to switch to command mode)</w:t>
-      </w:r>
-    </w:p>
-    <w:p>
-      <w:pPr>
-        <w:rPr>
-          <w:rFonts w:asciiTheme="majorHAnsi" w:hAnsiTheme="majorHAnsi"/>
-        </w:rPr>
-      </w:pPr>
-      <w:r>
-        <w:rPr>
-          <w:rFonts w:asciiTheme="majorHAnsi" w:hAnsiTheme="majorHAnsi"/>
-        </w:rPr>
-        <w:tab/>
-        <w:t xml:space="preserve">the </w:t>
-      </w:r>
-      <w:r>
-        <w:rPr>
-          <w:rFonts w:asciiTheme="majorHAnsi" w:hAnsiTheme="majorHAnsi"/>
-          <w:i/>
-        </w:rPr>
-        <w:t>y</w:t>
-      </w:r>
-      <w:r>
-        <w:rPr>
-          <w:rFonts w:asciiTheme="majorHAnsi" w:hAnsiTheme="majorHAnsi"/>
-        </w:rPr>
-        <w:t xml:space="preserve"> bits select which motor command: </w:t>
-      </w:r>
-    </w:p>
-    <w:p>
-      <w:pPr>
-        <w:rPr>
-          <w:rFonts w:asciiTheme="majorHAnsi" w:hAnsiTheme="majorHAnsi"/>
-        </w:rPr>
-      </w:pPr>
-      <w:r>
-        <w:rPr>
-          <w:rFonts w:asciiTheme="majorHAnsi" w:hAnsiTheme="majorHAnsi"/>
-        </w:rPr>
-        <w:tab/>
-      </w:r>
-      <w:r>
-        <w:rPr>
-          <w:rFonts w:asciiTheme="majorHAnsi" w:hAnsiTheme="majorHAnsi"/>
-        </w:rPr>
-        <w:tab/>
-        <w:t xml:space="preserve">0 0 0 = </w:t>
-      </w:r>
-      <w:r>
-        <w:rPr>
-          <w:rFonts w:asciiTheme="majorHAnsi" w:hAnsiTheme="majorHAnsi"/>
-          <w:b/>
-        </w:rPr>
-        <w:t>turn</w:t>
-      </w:r>
-      <w:r>
-        <w:rPr>
-          <w:rFonts w:asciiTheme="majorHAnsi" w:hAnsiTheme="majorHAnsi"/>
-        </w:rPr>
-        <w:t xml:space="preserve"> </w:t>
-      </w:r>
-      <w:r>
-        <w:rPr>
-          <w:rFonts w:asciiTheme="majorHAnsi" w:hAnsiTheme="majorHAnsi"/>
-          <w:b/>
-        </w:rPr>
-        <w:t>on</w:t>
-      </w:r>
-      <w:r>
-        <w:rPr>
-          <w:rFonts w:asciiTheme="majorHAnsi" w:hAnsiTheme="majorHAnsi"/>
-          <w:b/>
-        </w:rPr>
-        <w:t xml:space="preserve"> motor</w:t>
-      </w:r>
-      <w:r>
-        <w:rPr>
-          <w:rFonts w:asciiTheme="majorHAnsi" w:hAnsiTheme="majorHAnsi"/>
-          <w:b/>
-        </w:rPr>
-        <w:t xml:space="preserve"> thisway</w:t>
-      </w:r>
-    </w:p>
-    <w:p>
-      <w:pPr>
-        <w:rPr>
-          <w:rFonts w:asciiTheme="majorHAnsi" w:hAnsiTheme="majorHAnsi"/>
-          <w:b/>
-        </w:rPr>
-      </w:pPr>
-      <w:r>
-        <w:rPr>
-          <w:rFonts w:asciiTheme="majorHAnsi" w:hAnsiTheme="majorHAnsi"/>
-        </w:rPr>
-        <w:tab/>
-      </w:r>
-      <w:r>
-        <w:rPr>
-          <w:rFonts w:asciiTheme="majorHAnsi" w:hAnsiTheme="majorHAnsi"/>
-        </w:rPr>
-        <w:tab/>
-        <w:t xml:space="preserve">0 0 1 = </w:t>
-      </w:r>
-      <w:r>
-        <w:rPr>
-          <w:rFonts w:asciiTheme="majorHAnsi" w:hAnsiTheme="majorHAnsi"/>
-          <w:b/>
-        </w:rPr>
-        <w:t>turn</w:t>
-      </w:r>
-      <w:r>
-        <w:rPr>
-          <w:rFonts w:asciiTheme="majorHAnsi" w:hAnsiTheme="majorHAnsi"/>
-        </w:rPr>
-        <w:t xml:space="preserve"> </w:t>
-      </w:r>
-      <w:r>
-        <w:rPr>
-          <w:rFonts w:asciiTheme="majorHAnsi" w:hAnsiTheme="majorHAnsi"/>
-          <w:b/>
-        </w:rPr>
-        <w:t>on</w:t>
-      </w:r>
-      <w:r>
-        <w:rPr>
-          <w:rFonts w:asciiTheme="majorHAnsi" w:hAnsiTheme="majorHAnsi"/>
-          <w:b/>
-        </w:rPr>
-        <w:t xml:space="preserve"> motor</w:t>
-      </w:r>
-      <w:r>
-        <w:rPr>
-          <w:rFonts w:asciiTheme="majorHAnsi" w:hAnsiTheme="majorHAnsi"/>
-          <w:b/>
-        </w:rPr>
-        <w:t xml:space="preserve"> thatway</w:t>
-      </w:r>
-    </w:p>
-    <w:p>
-      <w:pPr>
-        <w:rPr>
-          <w:rFonts w:asciiTheme="majorHAnsi" w:hAnsiTheme="majorHAnsi"/>
-          <w:b/>
-        </w:rPr>
-      </w:pPr>
-      <w:r>
-        <w:rPr>
-          <w:rFonts w:asciiTheme="majorHAnsi" w:hAnsiTheme="majorHAnsi"/>
-          <w:b/>
-        </w:rPr>
-        <w:tab/>
-      </w:r>
-      <w:r>
-        <w:rPr>
-          <w:rFonts w:asciiTheme="majorHAnsi" w:hAnsiTheme="majorHAnsi"/>
-          <w:b/>
-        </w:rPr>
-        <w:tab/>
-      </w:r>
-      <w:r>
-        <w:rPr>
-          <w:rFonts w:asciiTheme="majorHAnsi" w:hAnsiTheme="majorHAnsi"/>
-        </w:rPr>
-        <w:t xml:space="preserve">0 1 0 = </w:t>
-      </w:r>
-      <w:r>
-        <w:rPr>
-          <w:rFonts w:asciiTheme="majorHAnsi" w:hAnsiTheme="majorHAnsi"/>
-          <w:b/>
-        </w:rPr>
-        <w:t>motor off</w:t>
-      </w:r>
-    </w:p>
-    <w:p>
-      <w:pPr>
-        <w:rPr>
-          <w:rFonts w:asciiTheme="majorHAnsi" w:hAnsiTheme="majorHAnsi"/>
-          <w:b/>
-        </w:rPr>
-      </w:pPr>
-      <w:r>
-        <w:rPr>
-          <w:rFonts w:asciiTheme="majorHAnsi" w:hAnsiTheme="majorHAnsi"/>
-        </w:rPr>
-        <w:tab/>
-      </w:r>
-      <w:r>
-        <w:rPr>
-          <w:rFonts w:asciiTheme="majorHAnsi" w:hAnsiTheme="majorHAnsi"/>
-        </w:rPr>
-        <w:tab/>
-        <w:t>0 1 1</w:t>
-      </w:r>
-      <w:r>
-        <w:rPr>
-          <w:rFonts w:asciiTheme="majorHAnsi" w:hAnsiTheme="majorHAnsi"/>
-        </w:rPr>
-        <w:t xml:space="preserve"> = </w:t>
-      </w:r>
-      <w:r>
-        <w:rPr>
-          <w:rFonts w:asciiTheme="majorHAnsi" w:hAnsiTheme="majorHAnsi"/>
-          <w:b/>
-        </w:rPr>
-        <w:t>set motor speed</w:t>
-      </w:r>
-      <w:r>
-        <w:rPr>
-          <w:rFonts w:asciiTheme="majorHAnsi" w:hAnsiTheme="majorHAnsi"/>
-          <w:b/>
-        </w:rPr>
-        <w:t xml:space="preserve"> </w:t>
-      </w:r>
-      <w:r>
-        <w:rPr>
-          <w:rFonts w:asciiTheme="majorHAnsi" w:hAnsiTheme="majorHAnsi"/>
-          <w:b/>
-        </w:rPr>
-        <w:t>(value follows in next byte)</w:t>
-      </w:r>
-    </w:p>
-    <w:p>
-      <w:pPr>
-        <w:pStyle w:val="Heading2"/>
-      </w:pPr>
-      <w:r>
-        <w:t>Other</w:t>
-      </w:r>
-      <w:r>
-        <w:t xml:space="preserve"> commands</w:t>
-      </w:r>
-    </w:p>
-    <w:p>
-      <w:pPr>
-        <w:pStyle w:val="Heading4"/>
-      </w:pPr>
-      <w:r>
-        <w:t xml:space="preserve">reset state variables </w:t>
-      </w:r>
-    </w:p>
-    <w:p>
-      <w:pPr>
-        <w:rPr>
-          <w:rFonts w:asciiTheme="majorHAnsi" w:hAnsiTheme="majorHAnsi"/>
-        </w:rPr>
-      </w:pPr>
-      <w:r>
-        <w:rPr>
-          <w:rFonts w:asciiTheme="majorHAnsi" w:hAnsiTheme="majorHAnsi"/>
-        </w:rPr>
-        <w:t>[0 1 0 0 0 0 0 0</w:t>
-      </w:r>
-      <w:r>
-        <w:rPr>
-          <w:rFonts w:asciiTheme="majorHAnsi" w:hAnsiTheme="majorHAnsi"/>
-        </w:rPr>
-        <w:t xml:space="preserve">] </w:t>
-      </w:r>
-    </w:p>
-    <w:p>
-      <w:pPr>
-        <w:pStyle w:val="Heading4"/>
-      </w:pPr>
-      <w:r>
-        <w:t>stop</w:t>
-      </w:r>
-    </w:p>
-    <w:p>
-      <w:pPr>
-        <w:rPr>
-          <w:rFonts w:asciiTheme="majorHAnsi" w:hAnsiTheme="majorHAnsi"/>
-        </w:rPr>
-      </w:pPr>
-      <w:r>
-        <w:rPr>
-          <w:rFonts w:asciiTheme="majorHAnsi" w:hAnsiTheme="majorHAnsi"/>
-        </w:rPr>
-        <w:t>[0 1 0 0 0 0 0 1</w:t>
-      </w:r>
-      <w:r>
-        <w:rPr>
-          <w:rFonts w:asciiTheme="majorHAnsi" w:hAnsiTheme="majorHAnsi"/>
-        </w:rPr>
-        <w:t xml:space="preserve">] </w:t>
-      </w:r>
-    </w:p>
-    <w:p>
-      <w:pPr>
-        <w:pStyle w:val="Heading2"/>
-      </w:pPr>
-      <w:r>
-        <w:t>R</w:t>
-      </w:r>
-      <w:r>
-        <w:t>eporting</w:t>
-      </w:r>
-    </w:p>
-    <w:p>
-      <w:pPr>
-        <w:rPr>
-          <w:rFonts w:asciiTheme="majorHAnsi" w:hAnsiTheme="majorHAnsi"/>
-        </w:rPr>
-      </w:pPr>
-      <w:r>
-        <w:rPr>
-          <w:rFonts w:asciiTheme="majorHAnsi" w:hAnsiTheme="majorHAnsi"/>
-        </w:rPr>
-        <w:t>Arduino can stream sensor values at ~ 10 Hz using a protocol to be determined.</w:t>
-      </w:r>
-      <w:r>
-        <w:rPr>
-          <w:rFonts w:asciiTheme="majorHAnsi" w:hAnsiTheme="majorHAnsi"/>
-        </w:rPr>
-        <w:t xml:space="preserve"> We’ll also have to figure out a way to support the Arduino reporting “fade complete” in a way that’s distinguishable from the sensor values.</w:t>
+        <w:t>set fade speed (value</w:t>
+      </w:r>
+      <w:r>
+        <w:rPr>
+          <w:rFonts w:asciiTheme="majorHAnsi" w:hAnsiTheme="majorHAnsi"/>
+          <w:b/>
+        </w:rPr>
+        <w:t xml:space="preserve"> in seconds</w:t>
       </w:r>
       <w:bookmarkStart w:id="0" w:name="_GoBack"/>
       <w:bookmarkEnd w:id="0"/>
+      <w:r>
+        <w:rPr>
+          <w:rFonts w:asciiTheme="majorHAnsi" w:hAnsiTheme="majorHAnsi"/>
+          <w:b/>
+        </w:rPr>
+        <w:t xml:space="preserve"> follows in next byte)</w:t>
+      </w:r>
+    </w:p>
+    <w:p>
+      <w:pPr>
+        <w:pStyle w:val="Heading2"/>
+      </w:pPr>
+      <w:r>
+        <w:t>Motor commands</w:t>
+      </w:r>
+    </w:p>
+    <w:p>
+      <w:pPr>
+        <w:rPr>
+          <w:rFonts w:asciiTheme="majorHAnsi" w:hAnsiTheme="majorHAnsi"/>
+        </w:rPr>
+      </w:pPr>
+      <w:r>
+        <w:rPr>
+          <w:rFonts w:asciiTheme="majorHAnsi" w:hAnsiTheme="majorHAnsi"/>
+        </w:rPr>
+        <w:t xml:space="preserve"> </w:t>
+      </w:r>
+      <w:r>
+        <w:rPr>
+          <w:rFonts w:asciiTheme="majorHAnsi" w:hAnsiTheme="majorHAnsi"/>
+        </w:rPr>
+        <w:t>[</w:t>
+      </w:r>
+      <w:r>
+        <w:rPr>
+          <w:rFonts w:asciiTheme="majorHAnsi" w:hAnsiTheme="majorHAnsi"/>
+        </w:rPr>
+        <w:t xml:space="preserve">0 </w:t>
+      </w:r>
+      <w:r>
+        <w:rPr>
+          <w:rFonts w:asciiTheme="majorHAnsi" w:hAnsiTheme="majorHAnsi"/>
+        </w:rPr>
+        <w:t>0 1</w:t>
+      </w:r>
+      <w:r>
+        <w:rPr>
+          <w:rFonts w:asciiTheme="majorHAnsi" w:hAnsiTheme="majorHAnsi"/>
+        </w:rPr>
+        <w:t xml:space="preserve"> x x y y y]</w:t>
+      </w:r>
+    </w:p>
+    <w:p>
+      <w:pPr>
+        <w:rPr>
+          <w:rFonts w:asciiTheme="majorHAnsi" w:hAnsiTheme="majorHAnsi"/>
+        </w:rPr>
+      </w:pPr>
+      <w:r>
+        <w:rPr>
+          <w:rFonts w:asciiTheme="majorHAnsi" w:hAnsiTheme="majorHAnsi"/>
+        </w:rPr>
+        <w:tab/>
+        <w:t xml:space="preserve">the </w:t>
+      </w:r>
+      <w:r>
+        <w:rPr>
+          <w:rFonts w:asciiTheme="majorHAnsi" w:hAnsiTheme="majorHAnsi"/>
+          <w:i/>
+        </w:rPr>
+        <w:t>x</w:t>
+      </w:r>
+      <w:r>
+        <w:rPr>
+          <w:rFonts w:asciiTheme="majorHAnsi" w:hAnsiTheme="majorHAnsi"/>
+        </w:rPr>
+        <w:t xml:space="preserve"> bits are </w:t>
+      </w:r>
+      <w:r>
+        <w:rPr>
+          <w:rFonts w:asciiTheme="majorHAnsi" w:hAnsiTheme="majorHAnsi"/>
+        </w:rPr>
+        <w:t>set to zero (</w:t>
+      </w:r>
+      <w:r>
+        <w:rPr>
+          <w:rFonts w:asciiTheme="majorHAnsi" w:hAnsiTheme="majorHAnsi"/>
+        </w:rPr>
+        <w:t>it’s important</w:t>
+      </w:r>
+      <w:r>
+        <w:rPr>
+          <w:rFonts w:asciiTheme="majorHAnsi" w:hAnsiTheme="majorHAnsi"/>
+        </w:rPr>
+        <w:t xml:space="preserve"> to avoid sending</w:t>
+      </w:r>
+      <w:r>
+        <w:rPr>
+          <w:rFonts w:asciiTheme="majorHAnsi" w:hAnsiTheme="majorHAnsi"/>
+        </w:rPr>
+        <w:t xml:space="preserve"> byte</w:t>
+      </w:r>
+      <w:r>
+        <w:rPr>
+          <w:rFonts w:asciiTheme="majorHAnsi" w:hAnsiTheme="majorHAnsi"/>
+        </w:rPr>
+        <w:t xml:space="preserve"> 0x2B, which is ASCII ‘+’, </w:t>
+      </w:r>
+      <w:r>
+        <w:rPr>
+          <w:rFonts w:asciiTheme="majorHAnsi" w:hAnsiTheme="majorHAnsi"/>
+        </w:rPr>
+        <w:t>since this</w:t>
+      </w:r>
+      <w:r>
+        <w:rPr>
+          <w:rFonts w:asciiTheme="majorHAnsi" w:hAnsiTheme="majorHAnsi"/>
+        </w:rPr>
+        <w:t xml:space="preserve"> is used by</w:t>
+      </w:r>
+      <w:r>
+        <w:rPr>
+          <w:rFonts w:asciiTheme="majorHAnsi" w:hAnsiTheme="majorHAnsi"/>
+        </w:rPr>
+        <w:t xml:space="preserve"> the</w:t>
+      </w:r>
+      <w:r>
+        <w:rPr>
+          <w:rFonts w:asciiTheme="majorHAnsi" w:hAnsiTheme="majorHAnsi"/>
+        </w:rPr>
+        <w:t xml:space="preserve"> Adafruit BTLE </w:t>
+      </w:r>
+      <w:r>
+        <w:rPr>
+          <w:rFonts w:asciiTheme="majorHAnsi" w:hAnsiTheme="majorHAnsi"/>
+        </w:rPr>
+        <w:t xml:space="preserve">UART </w:t>
+      </w:r>
+      <w:r>
+        <w:rPr>
+          <w:rFonts w:asciiTheme="majorHAnsi" w:hAnsiTheme="majorHAnsi"/>
+        </w:rPr>
+        <w:t>to switch to command mode)</w:t>
+      </w:r>
+    </w:p>
+    <w:p>
+      <w:pPr>
+        <w:rPr>
+          <w:rFonts w:asciiTheme="majorHAnsi" w:hAnsiTheme="majorHAnsi"/>
+        </w:rPr>
+      </w:pPr>
+      <w:r>
+        <w:rPr>
+          <w:rFonts w:asciiTheme="majorHAnsi" w:hAnsiTheme="majorHAnsi"/>
+        </w:rPr>
+        <w:tab/>
+        <w:t xml:space="preserve">the </w:t>
+      </w:r>
+      <w:r>
+        <w:rPr>
+          <w:rFonts w:asciiTheme="majorHAnsi" w:hAnsiTheme="majorHAnsi"/>
+          <w:i/>
+        </w:rPr>
+        <w:t>y</w:t>
+      </w:r>
+      <w:r>
+        <w:rPr>
+          <w:rFonts w:asciiTheme="majorHAnsi" w:hAnsiTheme="majorHAnsi"/>
+        </w:rPr>
+        <w:t xml:space="preserve"> bits select which motor command: </w:t>
+      </w:r>
+    </w:p>
+    <w:p>
+      <w:pPr>
+        <w:rPr>
+          <w:rFonts w:asciiTheme="majorHAnsi" w:hAnsiTheme="majorHAnsi"/>
+        </w:rPr>
+      </w:pPr>
+      <w:r>
+        <w:rPr>
+          <w:rFonts w:asciiTheme="majorHAnsi" w:hAnsiTheme="majorHAnsi"/>
+        </w:rPr>
+        <w:tab/>
+      </w:r>
+      <w:r>
+        <w:rPr>
+          <w:rFonts w:asciiTheme="majorHAnsi" w:hAnsiTheme="majorHAnsi"/>
+        </w:rPr>
+        <w:tab/>
+        <w:t xml:space="preserve">0 0 0 = </w:t>
+      </w:r>
+      <w:r>
+        <w:rPr>
+          <w:rFonts w:asciiTheme="majorHAnsi" w:hAnsiTheme="majorHAnsi"/>
+          <w:b/>
+        </w:rPr>
+        <w:t>turn</w:t>
+      </w:r>
+      <w:r>
+        <w:rPr>
+          <w:rFonts w:asciiTheme="majorHAnsi" w:hAnsiTheme="majorHAnsi"/>
+        </w:rPr>
+        <w:t xml:space="preserve"> </w:t>
+      </w:r>
+      <w:r>
+        <w:rPr>
+          <w:rFonts w:asciiTheme="majorHAnsi" w:hAnsiTheme="majorHAnsi"/>
+          <w:b/>
+        </w:rPr>
+        <w:t>on</w:t>
+      </w:r>
+      <w:r>
+        <w:rPr>
+          <w:rFonts w:asciiTheme="majorHAnsi" w:hAnsiTheme="majorHAnsi"/>
+          <w:b/>
+        </w:rPr>
+        <w:t xml:space="preserve"> motor</w:t>
+      </w:r>
+      <w:r>
+        <w:rPr>
+          <w:rFonts w:asciiTheme="majorHAnsi" w:hAnsiTheme="majorHAnsi"/>
+          <w:b/>
+        </w:rPr>
+        <w:t xml:space="preserve"> thisway</w:t>
+      </w:r>
+    </w:p>
+    <w:p>
+      <w:pPr>
+        <w:rPr>
+          <w:rFonts w:asciiTheme="majorHAnsi" w:hAnsiTheme="majorHAnsi"/>
+          <w:b/>
+        </w:rPr>
+      </w:pPr>
+      <w:r>
+        <w:rPr>
+          <w:rFonts w:asciiTheme="majorHAnsi" w:hAnsiTheme="majorHAnsi"/>
+        </w:rPr>
+        <w:tab/>
+      </w:r>
+      <w:r>
+        <w:rPr>
+          <w:rFonts w:asciiTheme="majorHAnsi" w:hAnsiTheme="majorHAnsi"/>
+        </w:rPr>
+        <w:tab/>
+        <w:t xml:space="preserve">0 0 1 = </w:t>
+      </w:r>
+      <w:r>
+        <w:rPr>
+          <w:rFonts w:asciiTheme="majorHAnsi" w:hAnsiTheme="majorHAnsi"/>
+          <w:b/>
+        </w:rPr>
+        <w:t>turn</w:t>
+      </w:r>
+      <w:r>
+        <w:rPr>
+          <w:rFonts w:asciiTheme="majorHAnsi" w:hAnsiTheme="majorHAnsi"/>
+        </w:rPr>
+        <w:t xml:space="preserve"> </w:t>
+      </w:r>
+      <w:r>
+        <w:rPr>
+          <w:rFonts w:asciiTheme="majorHAnsi" w:hAnsiTheme="majorHAnsi"/>
+          <w:b/>
+        </w:rPr>
+        <w:t>on</w:t>
+      </w:r>
+      <w:r>
+        <w:rPr>
+          <w:rFonts w:asciiTheme="majorHAnsi" w:hAnsiTheme="majorHAnsi"/>
+          <w:b/>
+        </w:rPr>
+        <w:t xml:space="preserve"> motor</w:t>
+      </w:r>
+      <w:r>
+        <w:rPr>
+          <w:rFonts w:asciiTheme="majorHAnsi" w:hAnsiTheme="majorHAnsi"/>
+          <w:b/>
+        </w:rPr>
+        <w:t xml:space="preserve"> thatway</w:t>
+      </w:r>
+    </w:p>
+    <w:p>
+      <w:pPr>
+        <w:rPr>
+          <w:rFonts w:asciiTheme="majorHAnsi" w:hAnsiTheme="majorHAnsi"/>
+          <w:b/>
+        </w:rPr>
+      </w:pPr>
+      <w:r>
+        <w:rPr>
+          <w:rFonts w:asciiTheme="majorHAnsi" w:hAnsiTheme="majorHAnsi"/>
+          <w:b/>
+        </w:rPr>
+        <w:tab/>
+      </w:r>
+      <w:r>
+        <w:rPr>
+          <w:rFonts w:asciiTheme="majorHAnsi" w:hAnsiTheme="majorHAnsi"/>
+          <w:b/>
+        </w:rPr>
+        <w:tab/>
+      </w:r>
+      <w:r>
+        <w:rPr>
+          <w:rFonts w:asciiTheme="majorHAnsi" w:hAnsiTheme="majorHAnsi"/>
+        </w:rPr>
+        <w:t xml:space="preserve">0 1 0 = </w:t>
+      </w:r>
+      <w:r>
+        <w:rPr>
+          <w:rFonts w:asciiTheme="majorHAnsi" w:hAnsiTheme="majorHAnsi"/>
+          <w:b/>
+        </w:rPr>
+        <w:t>motor off</w:t>
+      </w:r>
+    </w:p>
+    <w:p>
+      <w:pPr>
+        <w:rPr>
+          <w:rFonts w:asciiTheme="majorHAnsi" w:hAnsiTheme="majorHAnsi"/>
+          <w:b/>
+        </w:rPr>
+      </w:pPr>
+      <w:r>
+        <w:rPr>
+          <w:rFonts w:asciiTheme="majorHAnsi" w:hAnsiTheme="majorHAnsi"/>
+        </w:rPr>
+        <w:tab/>
+      </w:r>
+      <w:r>
+        <w:rPr>
+          <w:rFonts w:asciiTheme="majorHAnsi" w:hAnsiTheme="majorHAnsi"/>
+        </w:rPr>
+        <w:tab/>
+        <w:t>0 1 1</w:t>
+      </w:r>
+      <w:r>
+        <w:rPr>
+          <w:rFonts w:asciiTheme="majorHAnsi" w:hAnsiTheme="majorHAnsi"/>
+        </w:rPr>
+        <w:t xml:space="preserve"> = </w:t>
+      </w:r>
+      <w:r>
+        <w:rPr>
+          <w:rFonts w:asciiTheme="majorHAnsi" w:hAnsiTheme="majorHAnsi"/>
+          <w:b/>
+        </w:rPr>
+        <w:t>set motor speed</w:t>
+      </w:r>
+      <w:r>
+        <w:rPr>
+          <w:rFonts w:asciiTheme="majorHAnsi" w:hAnsiTheme="majorHAnsi"/>
+          <w:b/>
+        </w:rPr>
+        <w:t xml:space="preserve"> (value follows in next byte)</w:t>
+      </w:r>
+    </w:p>
+    <w:p>
+      <w:pPr>
+        <w:pStyle w:val="Heading2"/>
+      </w:pPr>
+      <w:r>
+        <w:t>Other commands</w:t>
+      </w:r>
+    </w:p>
+    <w:p>
+      <w:pPr>
+        <w:pStyle w:val="Heading4"/>
+      </w:pPr>
+      <w:r>
+        <w:t xml:space="preserve">reset state variables </w:t>
+      </w:r>
+    </w:p>
+    <w:p>
+      <w:pPr>
+        <w:rPr>
+          <w:rFonts w:asciiTheme="majorHAnsi" w:hAnsiTheme="majorHAnsi"/>
+        </w:rPr>
+      </w:pPr>
+      <w:r>
+        <w:rPr>
+          <w:rFonts w:asciiTheme="majorHAnsi" w:hAnsiTheme="majorHAnsi"/>
+        </w:rPr>
+        <w:t xml:space="preserve">[0 1 0 0 0 0 0 0] </w:t>
+      </w:r>
+    </w:p>
+    <w:p>
+      <w:pPr>
+        <w:pStyle w:val="Heading4"/>
+      </w:pPr>
+      <w:r>
+        <w:t>stop</w:t>
+      </w:r>
+    </w:p>
+    <w:p>
+      <w:pPr>
+        <w:rPr>
+          <w:rFonts w:asciiTheme="majorHAnsi" w:hAnsiTheme="majorHAnsi"/>
+        </w:rPr>
+      </w:pPr>
+      <w:r>
+        <w:rPr>
+          <w:rFonts w:asciiTheme="majorHAnsi" w:hAnsiTheme="majorHAnsi"/>
+        </w:rPr>
+        <w:t xml:space="preserve">[0 1 0 0 0 0 0 1] </w:t>
+      </w:r>
+    </w:p>
+    <w:p>
+      <w:pPr>
+        <w:pStyle w:val="Heading2"/>
+      </w:pPr>
+      <w:r>
+        <w:t>R</w:t>
+      </w:r>
+      <w:r>
+        <w:t>eporting</w:t>
+      </w:r>
+    </w:p>
+    <w:p>
+      <w:pPr>
+        <w:rPr>
+          <w:rFonts w:asciiTheme="majorHAnsi" w:hAnsiTheme="majorHAnsi"/>
+        </w:rPr>
+      </w:pPr>
+      <w:r>
+        <w:rPr>
+          <w:rFonts w:asciiTheme="majorHAnsi" w:hAnsiTheme="majorHAnsi"/>
+        </w:rPr>
+        <w:t>Arduino can stream sensor values at ~ 10 Hz using a protocol to be determined.</w:t>
+      </w:r>
+      <w:r>
+        <w:rPr>
+          <w:rFonts w:asciiTheme="majorHAnsi" w:hAnsiTheme="majorHAnsi"/>
+        </w:rPr>
+        <w:t xml:space="preserve"> We’ll also have to figure out a way to support the Arduino reporting “fade complete” in a way that’s distinguishable from the sensor values.</w:t>
+      </w:r>
     </w:p>
     <w:sectPr>
       <w:pgSz w:w="12240" w:h="15840"/>

</xml_diff>

<commit_message>
light commands in packets all working, including fades
</commit_message>
<xml_diff>
--- a/Blocks/Light Play 2 Blocks-iPad.docx
+++ b/Blocks/Light Play 2 Blocks-iPad.docx
@@ -15,9 +15,11 @@
       <w:r>
         <w:t xml:space="preserve">Arduino firmware commands for use with </w:t>
       </w:r>
+      <w:proofErr w:type="spellStart"/>
       <w:r>
         <w:t>iPad</w:t>
       </w:r>
+      <w:proofErr w:type="spellEnd"/>
     </w:p>
     <w:p>
       <w:pPr>
@@ -174,7 +176,25 @@
           <w:sz w:val="22"/>
           <w:szCs w:val="22"/>
         </w:rPr>
-        <w:t>12-bit RGBW values</w:t>
+        <w:t xml:space="preserve">12-bit </w:t>
+      </w:r>
+      <w:proofErr w:type="spellStart"/>
+      <w:r>
+        <w:rPr>
+          <w:rFonts w:asciiTheme="majorHAnsi" w:hAnsiTheme="majorHAnsi"/>
+          <w:sz w:val="22"/>
+          <w:szCs w:val="22"/>
+        </w:rPr>
+        <w:t>RGBW</w:t>
+      </w:r>
+      <w:proofErr w:type="spellEnd"/>
+      <w:r>
+        <w:rPr>
+          <w:rFonts w:asciiTheme="majorHAnsi" w:hAnsiTheme="majorHAnsi"/>
+          <w:sz w:val="22"/>
+          <w:szCs w:val="22"/>
+        </w:rPr>
+        <w:t xml:space="preserve"> values</w:t>
       </w:r>
       <w:r>
         <w:rPr>
@@ -326,7 +346,25 @@
           <w:sz w:val="22"/>
           <w:szCs w:val="22"/>
         </w:rPr>
-        <w:t>12-bit RGBW values</w:t>
+        <w:t xml:space="preserve">12-bit </w:t>
+      </w:r>
+      <w:proofErr w:type="spellStart"/>
+      <w:r>
+        <w:rPr>
+          <w:rFonts w:asciiTheme="majorHAnsi" w:hAnsiTheme="majorHAnsi"/>
+          <w:sz w:val="22"/>
+          <w:szCs w:val="22"/>
+        </w:rPr>
+        <w:t>RGBW</w:t>
+      </w:r>
+      <w:proofErr w:type="spellEnd"/>
+      <w:r>
+        <w:rPr>
+          <w:rFonts w:asciiTheme="majorHAnsi" w:hAnsiTheme="majorHAnsi"/>
+          <w:sz w:val="22"/>
+          <w:szCs w:val="22"/>
+        </w:rPr>
+        <w:t xml:space="preserve"> values</w:t>
       </w:r>
       <w:r>
         <w:rPr>
@@ -538,27 +576,58 @@
           <w:sz w:val="22"/>
           <w:szCs w:val="22"/>
         </w:rPr>
-        <w:t xml:space="preserve">on thisway </w:t>
-      </w:r>
-    </w:p>
-    <w:p>
-      <w:pPr>
-        <w:rPr>
-          <w:rFonts w:asciiTheme="majorHAnsi" w:hAnsiTheme="majorHAnsi"/>
-          <w:b/>
-          <w:sz w:val="22"/>
-          <w:szCs w:val="22"/>
-        </w:rPr>
-      </w:pPr>
-      <w:r>
-        <w:rPr>
-          <w:rFonts w:asciiTheme="majorHAnsi" w:hAnsiTheme="majorHAnsi"/>
-          <w:b/>
-          <w:sz w:val="22"/>
-          <w:szCs w:val="22"/>
-        </w:rPr>
-        <w:t>on thatway</w:t>
-      </w:r>
+        <w:t xml:space="preserve">on </w:t>
+      </w:r>
+      <w:proofErr w:type="spellStart"/>
+      <w:r>
+        <w:rPr>
+          <w:rFonts w:asciiTheme="majorHAnsi" w:hAnsiTheme="majorHAnsi"/>
+          <w:b/>
+          <w:sz w:val="22"/>
+          <w:szCs w:val="22"/>
+        </w:rPr>
+        <w:t>thisway</w:t>
+      </w:r>
+      <w:proofErr w:type="spellEnd"/>
+      <w:r>
+        <w:rPr>
+          <w:rFonts w:asciiTheme="majorHAnsi" w:hAnsiTheme="majorHAnsi"/>
+          <w:b/>
+          <w:sz w:val="22"/>
+          <w:szCs w:val="22"/>
+        </w:rPr>
+        <w:t xml:space="preserve"> </w:t>
+      </w:r>
+    </w:p>
+    <w:p>
+      <w:pPr>
+        <w:rPr>
+          <w:rFonts w:asciiTheme="majorHAnsi" w:hAnsiTheme="majorHAnsi"/>
+          <w:b/>
+          <w:sz w:val="22"/>
+          <w:szCs w:val="22"/>
+        </w:rPr>
+      </w:pPr>
+      <w:r>
+        <w:rPr>
+          <w:rFonts w:asciiTheme="majorHAnsi" w:hAnsiTheme="majorHAnsi"/>
+          <w:b/>
+          <w:sz w:val="22"/>
+          <w:szCs w:val="22"/>
+        </w:rPr>
+        <w:t xml:space="preserve">on </w:t>
+      </w:r>
+      <w:proofErr w:type="spellStart"/>
+      <w:r>
+        <w:rPr>
+          <w:rFonts w:asciiTheme="majorHAnsi" w:hAnsiTheme="majorHAnsi"/>
+          <w:b/>
+          <w:sz w:val="22"/>
+          <w:szCs w:val="22"/>
+        </w:rPr>
+        <w:t>thatway</w:t>
+      </w:r>
+      <w:proofErr w:type="spellEnd"/>
     </w:p>
     <w:p>
       <w:pPr>
@@ -663,6 +732,7 @@
           <w:szCs w:val="22"/>
         </w:rPr>
       </w:pPr>
+      <w:proofErr w:type="spellStart"/>
       <w:r>
         <w:rPr>
           <w:rFonts w:asciiTheme="majorHAnsi" w:hAnsiTheme="majorHAnsi"/>
@@ -672,6 +742,7 @@
         </w:rPr>
         <w:t>tbd</w:t>
       </w:r>
+      <w:proofErr w:type="spellEnd"/>
     </w:p>
     <w:p>
       <w:pPr>
@@ -742,7 +813,77 @@
         <w:rPr>
           <w:rFonts w:asciiTheme="majorHAnsi" w:hAnsiTheme="majorHAnsi"/>
         </w:rPr>
-        <w:t>[u u u x x y y y]</w:t>
+        <w:t xml:space="preserve">[u </w:t>
+      </w:r>
+      <w:proofErr w:type="spellStart"/>
+      <w:r>
+        <w:rPr>
+          <w:rFonts w:asciiTheme="majorHAnsi" w:hAnsiTheme="majorHAnsi"/>
+        </w:rPr>
+        <w:t>u</w:t>
+      </w:r>
+      <w:proofErr w:type="spellEnd"/>
+      <w:r>
+        <w:rPr>
+          <w:rFonts w:asciiTheme="majorHAnsi" w:hAnsiTheme="majorHAnsi"/>
+        </w:rPr>
+        <w:t xml:space="preserve"> </w:t>
+      </w:r>
+      <w:proofErr w:type="spellStart"/>
+      <w:r>
+        <w:rPr>
+          <w:rFonts w:asciiTheme="majorHAnsi" w:hAnsiTheme="majorHAnsi"/>
+        </w:rPr>
+        <w:t>u</w:t>
+      </w:r>
+      <w:proofErr w:type="spellEnd"/>
+      <w:r>
+        <w:rPr>
+          <w:rFonts w:asciiTheme="majorHAnsi" w:hAnsiTheme="majorHAnsi"/>
+        </w:rPr>
+        <w:t xml:space="preserve"> x </w:t>
+      </w:r>
+      <w:proofErr w:type="spellStart"/>
+      <w:r>
+        <w:rPr>
+          <w:rFonts w:asciiTheme="majorHAnsi" w:hAnsiTheme="majorHAnsi"/>
+        </w:rPr>
+        <w:t>x</w:t>
+      </w:r>
+      <w:proofErr w:type="spellEnd"/>
+      <w:r>
+        <w:rPr>
+          <w:rFonts w:asciiTheme="majorHAnsi" w:hAnsiTheme="majorHAnsi"/>
+        </w:rPr>
+        <w:t xml:space="preserve"> y </w:t>
+      </w:r>
+      <w:proofErr w:type="spellStart"/>
+      <w:r>
+        <w:rPr>
+          <w:rFonts w:asciiTheme="majorHAnsi" w:hAnsiTheme="majorHAnsi"/>
+        </w:rPr>
+        <w:t>y</w:t>
+      </w:r>
+      <w:proofErr w:type="spellEnd"/>
+      <w:r>
+        <w:rPr>
+          <w:rFonts w:asciiTheme="majorHAnsi" w:hAnsiTheme="majorHAnsi"/>
+        </w:rPr>
+        <w:t xml:space="preserve"> </w:t>
+      </w:r>
+      <w:proofErr w:type="spellStart"/>
+      <w:r>
+        <w:rPr>
+          <w:rFonts w:asciiTheme="majorHAnsi" w:hAnsiTheme="majorHAnsi"/>
+        </w:rPr>
+        <w:t>y</w:t>
+      </w:r>
+      <w:proofErr w:type="spellEnd"/>
+      <w:r>
+        <w:rPr>
+          <w:rFonts w:asciiTheme="majorHAnsi" w:hAnsiTheme="majorHAnsi"/>
+        </w:rPr>
+        <w:t>]</w:t>
       </w:r>
     </w:p>
     <w:p>
@@ -866,7 +1007,49 @@
         <w:rPr>
           <w:rFonts w:asciiTheme="majorHAnsi" w:hAnsiTheme="majorHAnsi"/>
         </w:rPr>
-        <w:t xml:space="preserve"> x x y y y]</w:t>
+        <w:t xml:space="preserve"> x </w:t>
+      </w:r>
+      <w:proofErr w:type="spellStart"/>
+      <w:r>
+        <w:rPr>
+          <w:rFonts w:asciiTheme="majorHAnsi" w:hAnsiTheme="majorHAnsi"/>
+        </w:rPr>
+        <w:t>x</w:t>
+      </w:r>
+      <w:proofErr w:type="spellEnd"/>
+      <w:r>
+        <w:rPr>
+          <w:rFonts w:asciiTheme="majorHAnsi" w:hAnsiTheme="majorHAnsi"/>
+        </w:rPr>
+        <w:t xml:space="preserve"> y </w:t>
+      </w:r>
+      <w:proofErr w:type="spellStart"/>
+      <w:r>
+        <w:rPr>
+          <w:rFonts w:asciiTheme="majorHAnsi" w:hAnsiTheme="majorHAnsi"/>
+        </w:rPr>
+        <w:t>y</w:t>
+      </w:r>
+      <w:proofErr w:type="spellEnd"/>
+      <w:r>
+        <w:rPr>
+          <w:rFonts w:asciiTheme="majorHAnsi" w:hAnsiTheme="majorHAnsi"/>
+        </w:rPr>
+        <w:t xml:space="preserve"> </w:t>
+      </w:r>
+      <w:proofErr w:type="spellStart"/>
+      <w:r>
+        <w:rPr>
+          <w:rFonts w:asciiTheme="majorHAnsi" w:hAnsiTheme="majorHAnsi"/>
+        </w:rPr>
+        <w:t>y</w:t>
+      </w:r>
+      <w:proofErr w:type="spellEnd"/>
+      <w:r>
+        <w:rPr>
+          <w:rFonts w:asciiTheme="majorHAnsi" w:hAnsiTheme="majorHAnsi"/>
+        </w:rPr>
+        <w:t>]</w:t>
       </w:r>
     </w:p>
     <w:p>
@@ -913,7 +1096,21 @@
           <w:rFonts w:asciiTheme="majorHAnsi" w:hAnsiTheme="majorHAnsi"/>
         </w:rPr>
         <w:tab/>
-        <w:t>0 0 = all lights</w:t>
+        <w:t xml:space="preserve">0 </w:t>
+      </w:r>
+      <w:proofErr w:type="spellStart"/>
+      <w:r>
+        <w:rPr>
+          <w:rFonts w:asciiTheme="majorHAnsi" w:hAnsiTheme="majorHAnsi"/>
+        </w:rPr>
+        <w:t>0</w:t>
+      </w:r>
+      <w:proofErr w:type="spellEnd"/>
+      <w:r>
+        <w:rPr>
+          <w:rFonts w:asciiTheme="majorHAnsi" w:hAnsiTheme="majorHAnsi"/>
+        </w:rPr>
+        <w:t xml:space="preserve"> = all lights</w:t>
       </w:r>
     </w:p>
     <w:p>
@@ -973,7 +1170,21 @@
           <w:rFonts w:asciiTheme="majorHAnsi" w:hAnsiTheme="majorHAnsi"/>
         </w:rPr>
         <w:tab/>
-        <w:t>1 1 = light 3</w:t>
+        <w:t xml:space="preserve">1 </w:t>
+      </w:r>
+      <w:proofErr w:type="spellStart"/>
+      <w:r>
+        <w:rPr>
+          <w:rFonts w:asciiTheme="majorHAnsi" w:hAnsiTheme="majorHAnsi"/>
+        </w:rPr>
+        <w:t>1</w:t>
+      </w:r>
+      <w:proofErr w:type="spellEnd"/>
+      <w:r>
+        <w:rPr>
+          <w:rFonts w:asciiTheme="majorHAnsi" w:hAnsiTheme="majorHAnsi"/>
+        </w:rPr>
+        <w:t xml:space="preserve"> = light 3</w:t>
       </w:r>
     </w:p>
     <w:p>
@@ -1033,7 +1244,35 @@
           <w:rFonts w:asciiTheme="majorHAnsi" w:hAnsiTheme="majorHAnsi"/>
         </w:rPr>
         <w:tab/>
-        <w:t xml:space="preserve">0 0 0 = </w:t>
+        <w:t xml:space="preserve">0 </w:t>
+      </w:r>
+      <w:proofErr w:type="spellStart"/>
+      <w:r>
+        <w:rPr>
+          <w:rFonts w:asciiTheme="majorHAnsi" w:hAnsiTheme="majorHAnsi"/>
+        </w:rPr>
+        <w:t>0</w:t>
+      </w:r>
+      <w:proofErr w:type="spellEnd"/>
+      <w:r>
+        <w:rPr>
+          <w:rFonts w:asciiTheme="majorHAnsi" w:hAnsiTheme="majorHAnsi"/>
+        </w:rPr>
+        <w:t xml:space="preserve"> </w:t>
+      </w:r>
+      <w:proofErr w:type="spellStart"/>
+      <w:r>
+        <w:rPr>
+          <w:rFonts w:asciiTheme="majorHAnsi" w:hAnsiTheme="majorHAnsi"/>
+        </w:rPr>
+        <w:t>0</w:t>
+      </w:r>
+      <w:proofErr w:type="spellEnd"/>
+      <w:r>
+        <w:rPr>
+          <w:rFonts w:asciiTheme="majorHAnsi" w:hAnsiTheme="majorHAnsi"/>
+        </w:rPr>
+        <w:t xml:space="preserve"> = </w:t>
       </w:r>
       <w:r>
         <w:rPr>
@@ -1042,6 +1281,7 @@
         </w:rPr>
         <w:t xml:space="preserve">set </w:t>
       </w:r>
+      <w:proofErr w:type="spellStart"/>
       <w:r>
         <w:rPr>
           <w:rFonts w:asciiTheme="majorHAnsi" w:hAnsiTheme="majorHAnsi"/>
@@ -1054,7 +1294,31 @@
           <w:rFonts w:asciiTheme="majorHAnsi" w:hAnsiTheme="majorHAnsi"/>
           <w:b/>
         </w:rPr>
-        <w:t>color to (RGBW values follow in next 8 bytes)</w:t>
+        <w:t>color</w:t>
+      </w:r>
+      <w:proofErr w:type="spellEnd"/>
+      <w:r>
+        <w:rPr>
+          <w:rFonts w:asciiTheme="majorHAnsi" w:hAnsiTheme="majorHAnsi"/>
+          <w:b/>
+        </w:rPr>
+        <w:t xml:space="preserve"> to (</w:t>
+      </w:r>
+      <w:proofErr w:type="spellStart"/>
+      <w:r>
+        <w:rPr>
+          <w:rFonts w:asciiTheme="majorHAnsi" w:hAnsiTheme="majorHAnsi"/>
+          <w:b/>
+        </w:rPr>
+        <w:t>RGBW</w:t>
+      </w:r>
+      <w:proofErr w:type="spellEnd"/>
+      <w:r>
+        <w:rPr>
+          <w:rFonts w:asciiTheme="majorHAnsi" w:hAnsiTheme="majorHAnsi"/>
+          <w:b/>
+        </w:rPr>
+        <w:t xml:space="preserve"> values follow in next 8 bytes)</w:t>
       </w:r>
     </w:p>
     <w:p>
@@ -1074,7 +1338,21 @@
           <w:rFonts w:asciiTheme="majorHAnsi" w:hAnsiTheme="majorHAnsi"/>
         </w:rPr>
         <w:tab/>
-        <w:t xml:space="preserve">0 0 1 = </w:t>
+        <w:t xml:space="preserve">0 </w:t>
+      </w:r>
+      <w:proofErr w:type="spellStart"/>
+      <w:r>
+        <w:rPr>
+          <w:rFonts w:asciiTheme="majorHAnsi" w:hAnsiTheme="majorHAnsi"/>
+        </w:rPr>
+        <w:t>0</w:t>
+      </w:r>
+      <w:proofErr w:type="spellEnd"/>
+      <w:r>
+        <w:rPr>
+          <w:rFonts w:asciiTheme="majorHAnsi" w:hAnsiTheme="majorHAnsi"/>
+        </w:rPr>
+        <w:t xml:space="preserve"> 1 = </w:t>
       </w:r>
       <w:r>
         <w:rPr>
@@ -1117,6 +1395,7 @@
         </w:rPr>
         <w:t xml:space="preserve">fade </w:t>
       </w:r>
+      <w:proofErr w:type="spellStart"/>
       <w:r>
         <w:rPr>
           <w:rFonts w:asciiTheme="majorHAnsi" w:hAnsiTheme="majorHAnsi"/>
@@ -1129,7 +1408,31 @@
           <w:rFonts w:asciiTheme="majorHAnsi" w:hAnsiTheme="majorHAnsi"/>
           <w:b/>
         </w:rPr>
-        <w:t>color to (RGBW values follow in next 8 bytes)</w:t>
+        <w:t>color</w:t>
+      </w:r>
+      <w:proofErr w:type="spellEnd"/>
+      <w:r>
+        <w:rPr>
+          <w:rFonts w:asciiTheme="majorHAnsi" w:hAnsiTheme="majorHAnsi"/>
+          <w:b/>
+        </w:rPr>
+        <w:t xml:space="preserve"> to (</w:t>
+      </w:r>
+      <w:proofErr w:type="spellStart"/>
+      <w:r>
+        <w:rPr>
+          <w:rFonts w:asciiTheme="majorHAnsi" w:hAnsiTheme="majorHAnsi"/>
+          <w:b/>
+        </w:rPr>
+        <w:t>RGBW</w:t>
+      </w:r>
+      <w:proofErr w:type="spellEnd"/>
+      <w:r>
+        <w:rPr>
+          <w:rFonts w:asciiTheme="majorHAnsi" w:hAnsiTheme="majorHAnsi"/>
+          <w:b/>
+        </w:rPr>
+        <w:t xml:space="preserve"> values follow in next 8 bytes)</w:t>
       </w:r>
     </w:p>
     <w:p>
@@ -1149,7 +1452,21 @@
           <w:rFonts w:asciiTheme="majorHAnsi" w:hAnsiTheme="majorHAnsi"/>
         </w:rPr>
         <w:tab/>
-        <w:t xml:space="preserve">0 1 1 = </w:t>
+        <w:t xml:space="preserve">0 1 </w:t>
+      </w:r>
+      <w:proofErr w:type="spellStart"/>
+      <w:r>
+        <w:rPr>
+          <w:rFonts w:asciiTheme="majorHAnsi" w:hAnsiTheme="majorHAnsi"/>
+        </w:rPr>
+        <w:t>1</w:t>
+      </w:r>
+      <w:proofErr w:type="spellEnd"/>
+      <w:r>
+        <w:rPr>
+          <w:rFonts w:asciiTheme="majorHAnsi" w:hAnsiTheme="majorHAnsi"/>
+        </w:rPr>
+        <w:t xml:space="preserve"> = </w:t>
       </w:r>
       <w:r>
         <w:rPr>
@@ -1184,14 +1501,44 @@
           <w:rFonts w:asciiTheme="majorHAnsi" w:hAnsiTheme="majorHAnsi"/>
         </w:rPr>
         <w:tab/>
-        <w:t xml:space="preserve">1 0 0 = </w:t>
-      </w:r>
-      <w:r>
-        <w:rPr>
-          <w:rFonts w:asciiTheme="majorHAnsi" w:hAnsiTheme="majorHAnsi"/>
-          <w:b/>
-        </w:rPr>
-        <w:t>set brightness (value follows in next byte)</w:t>
+        <w:t xml:space="preserve">1 0 </w:t>
+      </w:r>
+      <w:proofErr w:type="spellStart"/>
+      <w:r>
+        <w:rPr>
+          <w:rFonts w:asciiTheme="majorHAnsi" w:hAnsiTheme="majorHAnsi"/>
+        </w:rPr>
+        <w:t>0</w:t>
+      </w:r>
+      <w:proofErr w:type="spellEnd"/>
+      <w:r>
+        <w:rPr>
+          <w:rFonts w:asciiTheme="majorHAnsi" w:hAnsiTheme="majorHAnsi"/>
+        </w:rPr>
+        <w:t xml:space="preserve"> = </w:t>
+      </w:r>
+      <w:r>
+        <w:rPr>
+          <w:rFonts w:asciiTheme="majorHAnsi" w:hAnsiTheme="majorHAnsi"/>
+          <w:b/>
+        </w:rPr>
+        <w:t>set brightness (</w:t>
+      </w:r>
+      <w:r>
+        <w:rPr>
+          <w:rFonts w:asciiTheme="majorHAnsi" w:hAnsiTheme="majorHAnsi"/>
+          <w:b/>
+        </w:rPr>
+        <w:t xml:space="preserve">divisor </w:t>
+      </w:r>
+      <w:bookmarkStart w:id="0" w:name="_GoBack"/>
+      <w:bookmarkEnd w:id="0"/>
+      <w:r>
+        <w:rPr>
+          <w:rFonts w:asciiTheme="majorHAnsi" w:hAnsiTheme="majorHAnsi"/>
+          <w:b/>
+        </w:rPr>
+        <w:t>value follows in next byte)</w:t>
       </w:r>
     </w:p>
     <w:p>
@@ -1235,8 +1582,6 @@
         </w:rPr>
         <w:t xml:space="preserve"> in seconds</w:t>
       </w:r>
-      <w:bookmarkStart w:id="0" w:name="_GoBack"/>
-      <w:bookmarkEnd w:id="0"/>
       <w:r>
         <w:rPr>
           <w:rFonts w:asciiTheme="majorHAnsi" w:hAnsiTheme="majorHAnsi"/>
@@ -1277,17 +1622,67 @@
         </w:rPr>
         <w:t xml:space="preserve">0 </w:t>
       </w:r>
-      <w:r>
-        <w:rPr>
-          <w:rFonts w:asciiTheme="majorHAnsi" w:hAnsiTheme="majorHAnsi"/>
-        </w:rPr>
-        <w:t>0 1</w:t>
-      </w:r>
-      <w:r>
-        <w:rPr>
-          <w:rFonts w:asciiTheme="majorHAnsi" w:hAnsiTheme="majorHAnsi"/>
-        </w:rPr>
-        <w:t xml:space="preserve"> x x y y y]</w:t>
+      <w:proofErr w:type="spellStart"/>
+      <w:r>
+        <w:rPr>
+          <w:rFonts w:asciiTheme="majorHAnsi" w:hAnsiTheme="majorHAnsi"/>
+        </w:rPr>
+        <w:t>0</w:t>
+      </w:r>
+      <w:proofErr w:type="spellEnd"/>
+      <w:r>
+        <w:rPr>
+          <w:rFonts w:asciiTheme="majorHAnsi" w:hAnsiTheme="majorHAnsi"/>
+        </w:rPr>
+        <w:t xml:space="preserve"> 1</w:t>
+      </w:r>
+      <w:r>
+        <w:rPr>
+          <w:rFonts w:asciiTheme="majorHAnsi" w:hAnsiTheme="majorHAnsi"/>
+        </w:rPr>
+        <w:t xml:space="preserve"> x </w:t>
+      </w:r>
+      <w:proofErr w:type="spellStart"/>
+      <w:r>
+        <w:rPr>
+          <w:rFonts w:asciiTheme="majorHAnsi" w:hAnsiTheme="majorHAnsi"/>
+        </w:rPr>
+        <w:t>x</w:t>
+      </w:r>
+      <w:proofErr w:type="spellEnd"/>
+      <w:r>
+        <w:rPr>
+          <w:rFonts w:asciiTheme="majorHAnsi" w:hAnsiTheme="majorHAnsi"/>
+        </w:rPr>
+        <w:t xml:space="preserve"> y </w:t>
+      </w:r>
+      <w:proofErr w:type="spellStart"/>
+      <w:r>
+        <w:rPr>
+          <w:rFonts w:asciiTheme="majorHAnsi" w:hAnsiTheme="majorHAnsi"/>
+        </w:rPr>
+        <w:t>y</w:t>
+      </w:r>
+      <w:proofErr w:type="spellEnd"/>
+      <w:r>
+        <w:rPr>
+          <w:rFonts w:asciiTheme="majorHAnsi" w:hAnsiTheme="majorHAnsi"/>
+        </w:rPr>
+        <w:t xml:space="preserve"> </w:t>
+      </w:r>
+      <w:proofErr w:type="spellStart"/>
+      <w:r>
+        <w:rPr>
+          <w:rFonts w:asciiTheme="majorHAnsi" w:hAnsiTheme="majorHAnsi"/>
+        </w:rPr>
+        <w:t>y</w:t>
+      </w:r>
+      <w:proofErr w:type="spellEnd"/>
+      <w:r>
+        <w:rPr>
+          <w:rFonts w:asciiTheme="majorHAnsi" w:hAnsiTheme="majorHAnsi"/>
+        </w:rPr>
+        <w:t>]</w:t>
       </w:r>
     </w:p>
     <w:p>
@@ -1368,13 +1763,49 @@
         <w:rPr>
           <w:rFonts w:asciiTheme="majorHAnsi" w:hAnsiTheme="majorHAnsi"/>
         </w:rPr>
-        <w:t xml:space="preserve"> Adafruit BTLE </w:t>
-      </w:r>
-      <w:r>
-        <w:rPr>
-          <w:rFonts w:asciiTheme="majorHAnsi" w:hAnsiTheme="majorHAnsi"/>
-        </w:rPr>
-        <w:t xml:space="preserve">UART </w:t>
+        <w:t xml:space="preserve"> </w:t>
+      </w:r>
+      <w:proofErr w:type="spellStart"/>
+      <w:r>
+        <w:rPr>
+          <w:rFonts w:asciiTheme="majorHAnsi" w:hAnsiTheme="majorHAnsi"/>
+        </w:rPr>
+        <w:t>Adafruit</w:t>
+      </w:r>
+      <w:proofErr w:type="spellEnd"/>
+      <w:r>
+        <w:rPr>
+          <w:rFonts w:asciiTheme="majorHAnsi" w:hAnsiTheme="majorHAnsi"/>
+        </w:rPr>
+        <w:t xml:space="preserve"> </w:t>
+      </w:r>
+      <w:proofErr w:type="spellStart"/>
+      <w:r>
+        <w:rPr>
+          <w:rFonts w:asciiTheme="majorHAnsi" w:hAnsiTheme="majorHAnsi"/>
+        </w:rPr>
+        <w:t>BTLE</w:t>
+      </w:r>
+      <w:proofErr w:type="spellEnd"/>
+      <w:r>
+        <w:rPr>
+          <w:rFonts w:asciiTheme="majorHAnsi" w:hAnsiTheme="majorHAnsi"/>
+        </w:rPr>
+        <w:t xml:space="preserve"> </w:t>
+      </w:r>
+      <w:proofErr w:type="spellStart"/>
+      <w:r>
+        <w:rPr>
+          <w:rFonts w:asciiTheme="majorHAnsi" w:hAnsiTheme="majorHAnsi"/>
+        </w:rPr>
+        <w:t>UART</w:t>
+      </w:r>
+      <w:proofErr w:type="spellEnd"/>
+      <w:r>
+        <w:rPr>
+          <w:rFonts w:asciiTheme="majorHAnsi" w:hAnsiTheme="majorHAnsi"/>
+        </w:rPr>
+        <w:t xml:space="preserve"> </w:t>
       </w:r>
       <w:r>
         <w:rPr>
@@ -1427,7 +1858,35 @@
           <w:rFonts w:asciiTheme="majorHAnsi" w:hAnsiTheme="majorHAnsi"/>
         </w:rPr>
         <w:tab/>
-        <w:t xml:space="preserve">0 0 0 = </w:t>
+        <w:t xml:space="preserve">0 </w:t>
+      </w:r>
+      <w:proofErr w:type="spellStart"/>
+      <w:r>
+        <w:rPr>
+          <w:rFonts w:asciiTheme="majorHAnsi" w:hAnsiTheme="majorHAnsi"/>
+        </w:rPr>
+        <w:t>0</w:t>
+      </w:r>
+      <w:proofErr w:type="spellEnd"/>
+      <w:r>
+        <w:rPr>
+          <w:rFonts w:asciiTheme="majorHAnsi" w:hAnsiTheme="majorHAnsi"/>
+        </w:rPr>
+        <w:t xml:space="preserve"> </w:t>
+      </w:r>
+      <w:proofErr w:type="spellStart"/>
+      <w:r>
+        <w:rPr>
+          <w:rFonts w:asciiTheme="majorHAnsi" w:hAnsiTheme="majorHAnsi"/>
+        </w:rPr>
+        <w:t>0</w:t>
+      </w:r>
+      <w:proofErr w:type="spellEnd"/>
+      <w:r>
+        <w:rPr>
+          <w:rFonts w:asciiTheme="majorHAnsi" w:hAnsiTheme="majorHAnsi"/>
+        </w:rPr>
+        <w:t xml:space="preserve"> = </w:t>
       </w:r>
       <w:r>
         <w:rPr>
@@ -1461,8 +1920,17 @@
           <w:rFonts w:asciiTheme="majorHAnsi" w:hAnsiTheme="majorHAnsi"/>
           <w:b/>
         </w:rPr>
-        <w:t xml:space="preserve"> thisway</w:t>
-      </w:r>
+        <w:t xml:space="preserve"> </w:t>
+      </w:r>
+      <w:proofErr w:type="spellStart"/>
+      <w:r>
+        <w:rPr>
+          <w:rFonts w:asciiTheme="majorHAnsi" w:hAnsiTheme="majorHAnsi"/>
+          <w:b/>
+        </w:rPr>
+        <w:t>thisway</w:t>
+      </w:r>
+      <w:proofErr w:type="spellEnd"/>
     </w:p>
     <w:p>
       <w:pPr>
@@ -1482,7 +1950,21 @@
           <w:rFonts w:asciiTheme="majorHAnsi" w:hAnsiTheme="majorHAnsi"/>
         </w:rPr>
         <w:tab/>
-        <w:t xml:space="preserve">0 0 1 = </w:t>
+        <w:t xml:space="preserve">0 </w:t>
+      </w:r>
+      <w:proofErr w:type="spellStart"/>
+      <w:r>
+        <w:rPr>
+          <w:rFonts w:asciiTheme="majorHAnsi" w:hAnsiTheme="majorHAnsi"/>
+        </w:rPr>
+        <w:t>0</w:t>
+      </w:r>
+      <w:proofErr w:type="spellEnd"/>
+      <w:r>
+        <w:rPr>
+          <w:rFonts w:asciiTheme="majorHAnsi" w:hAnsiTheme="majorHAnsi"/>
+        </w:rPr>
+        <w:t xml:space="preserve"> 1 = </w:t>
       </w:r>
       <w:r>
         <w:rPr>
@@ -1516,8 +1998,17 @@
           <w:rFonts w:asciiTheme="majorHAnsi" w:hAnsiTheme="majorHAnsi"/>
           <w:b/>
         </w:rPr>
-        <w:t xml:space="preserve"> thatway</w:t>
-      </w:r>
+        <w:t xml:space="preserve"> </w:t>
+      </w:r>
+      <w:proofErr w:type="spellStart"/>
+      <w:r>
+        <w:rPr>
+          <w:rFonts w:asciiTheme="majorHAnsi" w:hAnsiTheme="majorHAnsi"/>
+          <w:b/>
+        </w:rPr>
+        <w:t>thatway</w:t>
+      </w:r>
+      <w:proofErr w:type="spellEnd"/>
     </w:p>
     <w:p>
       <w:pPr>
@@ -1572,8 +2063,16 @@
           <w:rFonts w:asciiTheme="majorHAnsi" w:hAnsiTheme="majorHAnsi"/>
         </w:rPr>
         <w:tab/>
-        <w:t>0 1 1</w:t>
-      </w:r>
+        <w:t xml:space="preserve">0 1 </w:t>
+      </w:r>
+      <w:proofErr w:type="spellStart"/>
+      <w:r>
+        <w:rPr>
+          <w:rFonts w:asciiTheme="majorHAnsi" w:hAnsiTheme="majorHAnsi"/>
+        </w:rPr>
+        <w:t>1</w:t>
+      </w:r>
+      <w:proofErr w:type="spellEnd"/>
       <w:r>
         <w:rPr>
           <w:rFonts w:asciiTheme="majorHAnsi" w:hAnsiTheme="majorHAnsi"/>
@@ -1621,7 +2120,77 @@
         <w:rPr>
           <w:rFonts w:asciiTheme="majorHAnsi" w:hAnsiTheme="majorHAnsi"/>
         </w:rPr>
-        <w:t xml:space="preserve">[0 1 0 0 0 0 0 0] </w:t>
+        <w:t xml:space="preserve">[0 1 0 </w:t>
+      </w:r>
+      <w:proofErr w:type="spellStart"/>
+      <w:r>
+        <w:rPr>
+          <w:rFonts w:asciiTheme="majorHAnsi" w:hAnsiTheme="majorHAnsi"/>
+        </w:rPr>
+        <w:t>0</w:t>
+      </w:r>
+      <w:proofErr w:type="spellEnd"/>
+      <w:r>
+        <w:rPr>
+          <w:rFonts w:asciiTheme="majorHAnsi" w:hAnsiTheme="majorHAnsi"/>
+        </w:rPr>
+        <w:t xml:space="preserve"> </w:t>
+      </w:r>
+      <w:proofErr w:type="spellStart"/>
+      <w:r>
+        <w:rPr>
+          <w:rFonts w:asciiTheme="majorHAnsi" w:hAnsiTheme="majorHAnsi"/>
+        </w:rPr>
+        <w:t>0</w:t>
+      </w:r>
+      <w:proofErr w:type="spellEnd"/>
+      <w:r>
+        <w:rPr>
+          <w:rFonts w:asciiTheme="majorHAnsi" w:hAnsiTheme="majorHAnsi"/>
+        </w:rPr>
+        <w:t xml:space="preserve"> </w:t>
+      </w:r>
+      <w:proofErr w:type="spellStart"/>
+      <w:r>
+        <w:rPr>
+          <w:rFonts w:asciiTheme="majorHAnsi" w:hAnsiTheme="majorHAnsi"/>
+        </w:rPr>
+        <w:t>0</w:t>
+      </w:r>
+      <w:proofErr w:type="spellEnd"/>
+      <w:r>
+        <w:rPr>
+          <w:rFonts w:asciiTheme="majorHAnsi" w:hAnsiTheme="majorHAnsi"/>
+        </w:rPr>
+        <w:t xml:space="preserve"> </w:t>
+      </w:r>
+      <w:proofErr w:type="spellStart"/>
+      <w:r>
+        <w:rPr>
+          <w:rFonts w:asciiTheme="majorHAnsi" w:hAnsiTheme="majorHAnsi"/>
+        </w:rPr>
+        <w:t>0</w:t>
+      </w:r>
+      <w:proofErr w:type="spellEnd"/>
+      <w:r>
+        <w:rPr>
+          <w:rFonts w:asciiTheme="majorHAnsi" w:hAnsiTheme="majorHAnsi"/>
+        </w:rPr>
+        <w:t xml:space="preserve"> </w:t>
+      </w:r>
+      <w:proofErr w:type="spellStart"/>
+      <w:r>
+        <w:rPr>
+          <w:rFonts w:asciiTheme="majorHAnsi" w:hAnsiTheme="majorHAnsi"/>
+        </w:rPr>
+        <w:t>0</w:t>
+      </w:r>
+      <w:proofErr w:type="spellEnd"/>
+      <w:r>
+        <w:rPr>
+          <w:rFonts w:asciiTheme="majorHAnsi" w:hAnsiTheme="majorHAnsi"/>
+        </w:rPr>
+        <w:t xml:space="preserve">] </w:t>
       </w:r>
     </w:p>
     <w:p>
@@ -1642,7 +2211,63 @@
         <w:rPr>
           <w:rFonts w:asciiTheme="majorHAnsi" w:hAnsiTheme="majorHAnsi"/>
         </w:rPr>
-        <w:t xml:space="preserve">[0 1 0 0 0 0 0 1] </w:t>
+        <w:t xml:space="preserve">[0 1 0 </w:t>
+      </w:r>
+      <w:proofErr w:type="spellStart"/>
+      <w:r>
+        <w:rPr>
+          <w:rFonts w:asciiTheme="majorHAnsi" w:hAnsiTheme="majorHAnsi"/>
+        </w:rPr>
+        <w:t>0</w:t>
+      </w:r>
+      <w:proofErr w:type="spellEnd"/>
+      <w:r>
+        <w:rPr>
+          <w:rFonts w:asciiTheme="majorHAnsi" w:hAnsiTheme="majorHAnsi"/>
+        </w:rPr>
+        <w:t xml:space="preserve"> </w:t>
+      </w:r>
+      <w:proofErr w:type="spellStart"/>
+      <w:r>
+        <w:rPr>
+          <w:rFonts w:asciiTheme="majorHAnsi" w:hAnsiTheme="majorHAnsi"/>
+        </w:rPr>
+        <w:t>0</w:t>
+      </w:r>
+      <w:proofErr w:type="spellEnd"/>
+      <w:r>
+        <w:rPr>
+          <w:rFonts w:asciiTheme="majorHAnsi" w:hAnsiTheme="majorHAnsi"/>
+        </w:rPr>
+        <w:t xml:space="preserve"> </w:t>
+      </w:r>
+      <w:proofErr w:type="spellStart"/>
+      <w:r>
+        <w:rPr>
+          <w:rFonts w:asciiTheme="majorHAnsi" w:hAnsiTheme="majorHAnsi"/>
+        </w:rPr>
+        <w:t>0</w:t>
+      </w:r>
+      <w:proofErr w:type="spellEnd"/>
+      <w:r>
+        <w:rPr>
+          <w:rFonts w:asciiTheme="majorHAnsi" w:hAnsiTheme="majorHAnsi"/>
+        </w:rPr>
+        <w:t xml:space="preserve"> </w:t>
+      </w:r>
+      <w:proofErr w:type="spellStart"/>
+      <w:r>
+        <w:rPr>
+          <w:rFonts w:asciiTheme="majorHAnsi" w:hAnsiTheme="majorHAnsi"/>
+        </w:rPr>
+        <w:t>0</w:t>
+      </w:r>
+      <w:proofErr w:type="spellEnd"/>
+      <w:r>
+        <w:rPr>
+          <w:rFonts w:asciiTheme="majorHAnsi" w:hAnsiTheme="majorHAnsi"/>
+        </w:rPr>
+        <w:t xml:space="preserve"> 1] </w:t>
       </w:r>
     </w:p>
     <w:p>

</xml_diff>